<commit_message>
Added the first third or so of the Bremen Town-musicians story.
</commit_message>
<xml_diff>
--- a/Stories/Bremen Town Musicians.docx
+++ b/Stories/Bremen Town Musicians.docx
@@ -272,6 +272,15 @@
     </w:p>
     <w:p>
       <w:pPr>
+        <w:pStyle w:val="Normal"/>
+        <w:rPr/>
+      </w:pPr>
+      <w:r>
+        <w:rPr/>
+      </w:r>
+    </w:p>
+    <w:p>
+      <w:pPr>
         <w:pStyle w:val="Heading1"/>
         <w:rPr/>
       </w:pPr>
@@ -292,7 +301,178 @@
       </w:pPr>
       <w:r>
         <w:rPr/>
-        <w:t xml:space="preserve">Way back in the day, when beggin’ </w:t>
+        <w:t xml:space="preserve">A coot had a Donkey, slavin’ away in his mill for a crap-ton of years; but as he was becomin’ a fossil, the coot was lookin’ to have him turned into sausages – but the Donkey got a sniff of how foul-smelling the wind was, so he took a hike and blew off on the road to Bremen. </w:t>
+      </w:r>
+    </w:p>
+    <w:p>
+      <w:pPr>
+        <w:pStyle w:val="Normal"/>
+        <w:widowControl/>
+        <w:suppressAutoHyphens w:val="true"/>
+        <w:bidi w:val="0"/>
+        <w:spacing w:lineRule="auto" w:line="259" w:before="0" w:after="160"/>
+        <w:jc w:val="left"/>
+        <w:rPr/>
+      </w:pPr>
+      <w:r>
+        <w:rPr/>
+        <w:t>“</w:t>
+      </w:r>
+      <w:r>
+        <w:rPr/>
+        <w:t>Man, I can totally be a street-musician in a fly place like that.” the Donkey thought to himself.</w:t>
+      </w:r>
+    </w:p>
+    <w:p>
+      <w:pPr>
+        <w:pStyle w:val="Normal"/>
+        <w:widowControl/>
+        <w:suppressAutoHyphens w:val="true"/>
+        <w:bidi w:val="0"/>
+        <w:spacing w:lineRule="auto" w:line="259" w:before="0" w:after="160"/>
+        <w:jc w:val="left"/>
+        <w:rPr/>
+      </w:pPr>
+      <w:r>
+        <w:rPr/>
+        <w:t xml:space="preserve">When the Donkey had been haulin’ his ass for a while, he found a big-ass Dog lying in the middle of the road like some foo’. </w:t>
+      </w:r>
+    </w:p>
+    <w:p>
+      <w:pPr>
+        <w:pStyle w:val="Normal"/>
+        <w:widowControl/>
+        <w:suppressAutoHyphens w:val="true"/>
+        <w:bidi w:val="0"/>
+        <w:spacing w:lineRule="auto" w:line="259" w:before="0" w:after="160"/>
+        <w:jc w:val="left"/>
+        <w:rPr/>
+      </w:pPr>
+      <w:r>
+        <w:rPr/>
+        <w:t>“</w:t>
+      </w:r>
+      <w:r>
+        <w:rPr/>
+        <w:t>What you be doin’, lyin’ about like this, big man?” asked the Donkey.</w:t>
+      </w:r>
+    </w:p>
+    <w:p>
+      <w:pPr>
+        <w:pStyle w:val="Normal"/>
+        <w:widowControl/>
+        <w:suppressAutoHyphens w:val="true"/>
+        <w:bidi w:val="0"/>
+        <w:spacing w:lineRule="auto" w:line="259" w:before="0" w:after="160"/>
+        <w:jc w:val="left"/>
+        <w:rPr/>
+      </w:pPr>
+      <w:r>
+        <w:rPr/>
+        <w:t>“</w:t>
+      </w:r>
+      <w:r>
+        <w:rPr/>
+        <w:t>Oh man…” said the Dog, “I’m gettin’ old, I can’t be runnin’ around in the bush for my boss any more, so he was gonna’ wack me, man! And now I ain’t got no clue how to make some bank.”</w:t>
+      </w:r>
+    </w:p>
+    <w:p>
+      <w:pPr>
+        <w:pStyle w:val="Normal"/>
+        <w:widowControl/>
+        <w:suppressAutoHyphens w:val="true"/>
+        <w:bidi w:val="0"/>
+        <w:spacing w:lineRule="auto" w:line="259" w:before="0" w:after="160"/>
+        <w:jc w:val="left"/>
+        <w:rPr/>
+      </w:pPr>
+      <w:r>
+        <w:rPr/>
+        <w:t>“</w:t>
+      </w:r>
+      <w:r>
+        <w:rPr/>
+        <w:t>Listen bro’,” said the Donkey, “I’m goin’ to Bremen, an’ I’m gonna’ be makin’ some real fly tunes there; haul your ass off this pavement and join ma’ crew. I’m’a’ be turnin’ the table and you can do beat-boxing.”</w:t>
+      </w:r>
+    </w:p>
+    <w:p>
+      <w:pPr>
+        <w:pStyle w:val="Normal"/>
+        <w:widowControl/>
+        <w:suppressAutoHyphens w:val="true"/>
+        <w:bidi w:val="0"/>
+        <w:spacing w:lineRule="auto" w:line="259" w:before="0" w:after="160"/>
+        <w:jc w:val="left"/>
+        <w:rPr/>
+      </w:pPr>
+      <w:r>
+        <w:rPr/>
+        <w:t>The Dog was pumped and joined up in 3 seconds flat.</w:t>
+      </w:r>
+    </w:p>
+    <w:p>
+      <w:pPr>
+        <w:pStyle w:val="Normal"/>
+        <w:widowControl/>
+        <w:suppressAutoHyphens w:val="true"/>
+        <w:bidi w:val="0"/>
+        <w:spacing w:lineRule="auto" w:line="259" w:before="0" w:after="160"/>
+        <w:jc w:val="left"/>
+        <w:rPr>
+          <w:color w:val="999999"/>
+        </w:rPr>
+      </w:pPr>
+      <w:r>
+        <w:rPr>
+          <w:color w:val="999999"/>
+        </w:rPr>
+      </w:r>
+    </w:p>
+    <w:p>
+      <w:pPr>
+        <w:pStyle w:val="BodyText"/>
+        <w:spacing w:lineRule="auto" w:line="259" w:before="0" w:after="160"/>
+        <w:rPr>
+          <w:color w:val="999999"/>
+        </w:rPr>
+      </w:pPr>
+      <w:r>
+        <w:rPr>
+          <w:color w:val="999999"/>
+        </w:rPr>
+      </w:r>
+    </w:p>
+    <w:p>
+      <w:pPr>
+        <w:pStyle w:val="BodyText"/>
+        <w:spacing w:lineRule="auto" w:line="259" w:before="0" w:after="160"/>
+        <w:rPr>
+          <w:color w:val="999999"/>
+        </w:rPr>
+      </w:pPr>
+      <w:r>
+        <w:rPr>
+          <w:color w:val="999999"/>
+        </w:rPr>
+        <w:t>Before long they came to a cat, sitting on the path, with a face like three rainy days! "Now then, old shaver, what has gone askew with you?" asked the donkey.</w:t>
+      </w:r>
+    </w:p>
+    <w:p>
+      <w:pPr>
+        <w:pStyle w:val="Normal"/>
+        <w:widowControl/>
+        <w:suppressAutoHyphens w:val="true"/>
+        <w:bidi w:val="0"/>
+        <w:spacing w:lineRule="auto" w:line="259" w:before="0" w:after="160"/>
+        <w:jc w:val="left"/>
+        <w:rPr>
+          <w:color w:val="999999"/>
+        </w:rPr>
+      </w:pPr>
+      <w:r>
+        <w:rPr>
+          <w:color w:val="999999"/>
+        </w:rPr>
       </w:r>
     </w:p>
     <w:sectPr>

</xml_diff>

<commit_message>
CODE: Created an NpcUI-script, which is meant to help send data from Scriptable Objects into the conversation-canvas. STORY: Continued work on the Bremen musicians.
</commit_message>
<xml_diff>
--- a/Stories/Bremen Town Musicians.docx
+++ b/Stories/Bremen Town Musicians.docx
@@ -158,8 +158,14 @@
       <w:pPr>
         <w:pStyle w:val="Brdtext"/>
         <w:spacing w:after="160" w:line="259" w:lineRule="auto"/>
-      </w:pPr>
-      <w:r>
+        <w:rPr>
+          <w:color w:val="808080" w:themeColor="background1" w:themeShade="80"/>
+        </w:rPr>
+      </w:pPr>
+      <w:r>
+        <w:rPr>
+          <w:color w:val="808080" w:themeColor="background1" w:themeShade="80"/>
+        </w:rPr>
         <w:t>"I have been foretelling fine weather, because it is the day on which Our Lady washes the Christ-child's little shirts, and wants to dry them," said the cock; "but guests are coming for Sunday, so the housewife has no pity, and has told the cook that she intends to eat me in the soup to-morrow, and this evening I am to have my head cut off. Now I am crowing at full pitch while I can."</w:t>
       </w:r>
     </w:p>
@@ -167,8 +173,14 @@
       <w:pPr>
         <w:pStyle w:val="Brdtext"/>
         <w:spacing w:after="160" w:line="259" w:lineRule="auto"/>
-      </w:pPr>
-      <w:r>
+        <w:rPr>
+          <w:color w:val="808080" w:themeColor="background1" w:themeShade="80"/>
+        </w:rPr>
+      </w:pPr>
+      <w:r>
+        <w:rPr>
+          <w:color w:val="808080" w:themeColor="background1" w:themeShade="80"/>
+        </w:rPr>
         <w:t>"Ah, but red-comb," said the donkey, "you had better come away with us. We are going to Bremen; you can find something better than death everywhere: you have a good voice, and if we make music together it must have some quality!"</w:t>
       </w:r>
     </w:p>
@@ -178,7 +190,13 @@
         <w:spacing w:after="160" w:line="259" w:lineRule="auto"/>
       </w:pPr>
       <w:r>
-        <w:t xml:space="preserve">The cock agreed to this plan, and all four went on together. They could not, however, reach the city of Bremen in one day, and in the evening they came to a forest where they meant to pass the night. The donkey and the hound laid themselves down under a large tree, the cat and the cock </w:t>
+        <w:rPr>
+          <w:color w:val="808080" w:themeColor="background1" w:themeShade="80"/>
+        </w:rPr>
+        <w:t>The cock agreed to this plan, and all four went on together.</w:t>
+      </w:r>
+      <w:r>
+        <w:t xml:space="preserve"> They could not, however, reach the city of Bremen in one day, and in the evening they came to a forest where they meant to pass the night. The donkey and the hound laid themselves down under a large tree, the cat and the cock </w:t>
       </w:r>
       <w:r>
         <w:lastRenderedPageBreak/>
@@ -849,62 +867,465 @@
       <w:r>
         <w:t xml:space="preserve">“Ah, but listen here </w:t>
       </w:r>
+      <w:r>
+        <w:t>my man Cock-a-Doodle-Doo</w:t>
+      </w:r>
+      <w:r>
+        <w:t>’</w:t>
+      </w:r>
+      <w:r>
+        <w:t xml:space="preserve">; jus’ stop </w:t>
+      </w:r>
+      <w:proofErr w:type="spellStart"/>
+      <w:r>
+        <w:t>worryin</w:t>
+      </w:r>
+      <w:proofErr w:type="spellEnd"/>
+      <w:r>
+        <w:t>’ ‘bout the Soup an’ join our crew instead</w:t>
+      </w:r>
+      <w:r>
+        <w:t xml:space="preserve">, </w:t>
+      </w:r>
+      <w:proofErr w:type="spellStart"/>
+      <w:r>
+        <w:t>cuz</w:t>
+      </w:r>
+      <w:proofErr w:type="spellEnd"/>
+      <w:r>
+        <w:t xml:space="preserve">’ </w:t>
+      </w:r>
+      <w:r>
+        <w:t>you</w:t>
+      </w:r>
+      <w:r>
+        <w:t xml:space="preserve"> got a fire voice!</w:t>
+      </w:r>
+      <w:r>
+        <w:t xml:space="preserve"> </w:t>
+      </w:r>
+      <w:r>
+        <w:t>W</w:t>
+      </w:r>
+      <w:r>
+        <w:t xml:space="preserve">e’re </w:t>
+      </w:r>
+      <w:proofErr w:type="spellStart"/>
+      <w:r>
+        <w:t>goin</w:t>
+      </w:r>
+      <w:proofErr w:type="spellEnd"/>
+      <w:r>
+        <w:t xml:space="preserve">’ to Bremen to become big stars, </w:t>
+      </w:r>
       <w:proofErr w:type="spellStart"/>
       <w:r>
         <w:t>yo</w:t>
       </w:r>
       <w:proofErr w:type="spellEnd"/>
       <w:r>
-        <w:t xml:space="preserve">’ – get </w:t>
-      </w:r>
-      <w:proofErr w:type="spellStart"/>
-      <w:r>
-        <w:t>cho</w:t>
-      </w:r>
-      <w:proofErr w:type="spellEnd"/>
-      <w:r>
-        <w:t xml:space="preserve">’ ass off this </w:t>
-      </w:r>
-    </w:p>
-    <w:p>
-      <w:pPr>
-        <w:pStyle w:val="Brdtext"/>
-        <w:spacing w:after="160" w:line="259" w:lineRule="auto"/>
-      </w:pPr>
-    </w:p>
-    <w:p>
-      <w:pPr>
-        <w:pStyle w:val="Brdtext"/>
-        <w:spacing w:after="160" w:line="259" w:lineRule="auto"/>
-      </w:pPr>
-    </w:p>
-    <w:p>
-      <w:pPr>
-        <w:pStyle w:val="Brdtext"/>
-        <w:spacing w:after="160" w:line="259" w:lineRule="auto"/>
-        <w:rPr>
-          <w:color w:val="808080" w:themeColor="background1" w:themeShade="80"/>
-        </w:rPr>
-      </w:pPr>
-      <w:r>
-        <w:rPr>
-          <w:color w:val="808080" w:themeColor="background1" w:themeShade="80"/>
-        </w:rPr>
-        <w:t>"Ah, but red-comb," said the donkey, "you had better come away with us. We are going to Bremen; you can find something better than death everywhere: you have a good voice, and if we make music together it must have some quality!"</w:t>
-      </w:r>
-    </w:p>
-    <w:p>
-      <w:pPr>
-        <w:rPr>
-          <w:color w:val="808080" w:themeColor="background1" w:themeShade="80"/>
-        </w:rPr>
-      </w:pPr>
-      <w:r>
-        <w:rPr>
-          <w:color w:val="808080" w:themeColor="background1" w:themeShade="80"/>
-        </w:rPr>
-        <w:t>The cock agreed to this plan, and all four went on together.</w:t>
-      </w:r>
+        <w:t>’</w:t>
+      </w:r>
+      <w:r>
+        <w:t xml:space="preserve"> – see the vision!”</w:t>
+      </w:r>
+    </w:p>
+    <w:p>
+      <w:pPr>
+        <w:pStyle w:val="Brdtext"/>
+        <w:spacing w:after="160" w:line="259" w:lineRule="auto"/>
+      </w:pPr>
+      <w:r>
+        <w:t>The Cock got all fired up from that and join</w:t>
+      </w:r>
+      <w:r>
+        <w:t>ed</w:t>
+      </w:r>
+      <w:r>
+        <w:t xml:space="preserve"> their crew</w:t>
+      </w:r>
+      <w:r>
+        <w:t xml:space="preserve"> on the spot</w:t>
+      </w:r>
+      <w:r>
+        <w:t>.</w:t>
+      </w:r>
+    </w:p>
+    <w:p>
+      <w:pPr>
+        <w:pStyle w:val="Brdtext"/>
+        <w:spacing w:after="160" w:line="259" w:lineRule="auto"/>
+      </w:pPr>
+      <w:r>
+        <w:t>Our fly gang of four couldn’t get to Bremen in just one day though, so when it</w:t>
+      </w:r>
+      <w:r>
+        <w:t xml:space="preserve"> was</w:t>
+      </w:r>
+      <w:r>
+        <w:t xml:space="preserve"> st</w:t>
+      </w:r>
+      <w:proofErr w:type="spellStart"/>
+      <w:r>
+        <w:t>artin</w:t>
+      </w:r>
+      <w:proofErr w:type="spellEnd"/>
+      <w:r>
+        <w:t xml:space="preserve">’ to get all dark-like, they started </w:t>
+      </w:r>
+      <w:proofErr w:type="spellStart"/>
+      <w:r>
+        <w:t>lookin</w:t>
+      </w:r>
+      <w:proofErr w:type="spellEnd"/>
+      <w:r>
+        <w:t>’ for somewhere to</w:t>
+      </w:r>
+      <w:r>
+        <w:t xml:space="preserve"> crash</w:t>
+      </w:r>
+      <w:r>
+        <w:t xml:space="preserve"> – they walked into the worst </w:t>
+      </w:r>
+      <w:r>
+        <w:t xml:space="preserve">part </w:t>
+      </w:r>
+      <w:r>
+        <w:t xml:space="preserve">of the hood and lay down </w:t>
+      </w:r>
+      <w:r>
+        <w:t xml:space="preserve">in a demolition shack. The Cock flew up to the roof to take in the view, and his eyes spied a little </w:t>
+      </w:r>
+      <w:proofErr w:type="spellStart"/>
+      <w:r>
+        <w:t>somethin</w:t>
+      </w:r>
+      <w:proofErr w:type="spellEnd"/>
+      <w:r>
+        <w:t>’</w:t>
+      </w:r>
+      <w:r>
+        <w:t>-</w:t>
+      </w:r>
+      <w:proofErr w:type="spellStart"/>
+      <w:r>
+        <w:t>somethin</w:t>
+      </w:r>
+      <w:proofErr w:type="spellEnd"/>
+      <w:r>
+        <w:t>’</w:t>
+      </w:r>
+      <w:r>
+        <w:t>… One of the Demolition shacks was lit up like the 4</w:t>
+      </w:r>
+      <w:r>
+        <w:rPr>
+          <w:vertAlign w:val="superscript"/>
+        </w:rPr>
+        <w:t>th</w:t>
+      </w:r>
+      <w:r>
+        <w:t xml:space="preserve"> of July and had peeps </w:t>
+      </w:r>
+      <w:proofErr w:type="spellStart"/>
+      <w:r>
+        <w:t>walkin</w:t>
+      </w:r>
+      <w:proofErr w:type="spellEnd"/>
+      <w:r>
+        <w:t>’ around in it!</w:t>
+      </w:r>
+    </w:p>
+    <w:p>
+      <w:pPr>
+        <w:pStyle w:val="Brdtext"/>
+        <w:spacing w:after="160" w:line="259" w:lineRule="auto"/>
+      </w:pPr>
+      <w:r>
+        <w:t xml:space="preserve">The Cock called out to his crew: “Psst! </w:t>
+      </w:r>
+      <w:r>
+        <w:t xml:space="preserve">Ah’ declare, there’s somebody’s </w:t>
+      </w:r>
+      <w:proofErr w:type="spellStart"/>
+      <w:r>
+        <w:t>livin</w:t>
+      </w:r>
+      <w:proofErr w:type="spellEnd"/>
+      <w:r>
+        <w:t xml:space="preserve">’ in that </w:t>
+      </w:r>
+      <w:proofErr w:type="spellStart"/>
+      <w:r>
+        <w:t>buildin</w:t>
+      </w:r>
+      <w:proofErr w:type="spellEnd"/>
+      <w:r>
+        <w:t>’ over there.</w:t>
+      </w:r>
+      <w:r>
+        <w:t>”</w:t>
+      </w:r>
+    </w:p>
+    <w:p>
+      <w:pPr>
+        <w:pStyle w:val="Brdtext"/>
+        <w:spacing w:after="160" w:line="259" w:lineRule="auto"/>
+      </w:pPr>
+      <w:r>
+        <w:t>The Donkey then said: “</w:t>
+      </w:r>
+      <w:proofErr w:type="spellStart"/>
+      <w:r>
+        <w:t>Yo</w:t>
+      </w:r>
+      <w:proofErr w:type="spellEnd"/>
+      <w:r>
+        <w:t xml:space="preserve">, then </w:t>
+      </w:r>
+      <w:proofErr w:type="spellStart"/>
+      <w:r>
+        <w:t>we’s</w:t>
+      </w:r>
+      <w:proofErr w:type="spellEnd"/>
+      <w:r>
+        <w:t xml:space="preserve"> best haul our asses over there, </w:t>
+      </w:r>
+      <w:proofErr w:type="spellStart"/>
+      <w:r>
+        <w:t>cuz</w:t>
+      </w:r>
+      <w:proofErr w:type="spellEnd"/>
+      <w:r>
+        <w:t xml:space="preserve">’ </w:t>
+      </w:r>
+      <w:proofErr w:type="spellStart"/>
+      <w:r>
+        <w:t>sleepin</w:t>
+      </w:r>
+      <w:proofErr w:type="spellEnd"/>
+      <w:r>
+        <w:t xml:space="preserve">’ in this </w:t>
+      </w:r>
+    </w:p>
+    <w:p>
+      <w:pPr>
+        <w:pStyle w:val="Brdtext"/>
+        <w:spacing w:after="160" w:line="259" w:lineRule="auto"/>
+      </w:pPr>
+      <w:r>
+        <w:t xml:space="preserve">crap-house is </w:t>
+      </w:r>
+      <w:proofErr w:type="spellStart"/>
+      <w:r>
+        <w:t>wack</w:t>
+      </w:r>
+      <w:proofErr w:type="spellEnd"/>
+      <w:r>
+        <w:t xml:space="preserve">, </w:t>
+      </w:r>
+      <w:proofErr w:type="spellStart"/>
+      <w:r>
+        <w:t>yo</w:t>
+      </w:r>
+      <w:proofErr w:type="spellEnd"/>
+      <w:r>
+        <w:t xml:space="preserve">’.” </w:t>
+      </w:r>
+    </w:p>
+    <w:p>
+      <w:pPr>
+        <w:pStyle w:val="Brdtext"/>
+        <w:spacing w:after="160" w:line="259" w:lineRule="auto"/>
+      </w:pPr>
+      <w:r>
+        <w:t>So our quartet of cool snuck up to the lit-up building, and the Donkey, being the biggest bro’, got in real close and sneaked a peak through a window.</w:t>
+      </w:r>
+    </w:p>
+    <w:p>
+      <w:pPr>
+        <w:pStyle w:val="Brdtext"/>
+        <w:spacing w:after="160" w:line="259" w:lineRule="auto"/>
+      </w:pPr>
+      <w:r>
+        <w:t xml:space="preserve">“Psst! </w:t>
+      </w:r>
+      <w:proofErr w:type="spellStart"/>
+      <w:r>
+        <w:t>Whadda’ya</w:t>
+      </w:r>
+      <w:proofErr w:type="spellEnd"/>
+      <w:r>
+        <w:t>’ see, Mah’ Donkey-pal?” whispered the Cock.</w:t>
+      </w:r>
+    </w:p>
+    <w:p>
+      <w:pPr>
+        <w:pStyle w:val="Brdtext"/>
+        <w:spacing w:after="160" w:line="259" w:lineRule="auto"/>
+      </w:pPr>
+      <w:r>
+        <w:t>“Ho-lee… mother o’… BEJEBUS! It’s a whole-ass crack-lab!” whispered the Donkey back.</w:t>
+      </w:r>
+    </w:p>
+    <w:p>
+      <w:pPr>
+        <w:pStyle w:val="Brdtext"/>
+        <w:spacing w:after="160" w:line="259" w:lineRule="auto"/>
+      </w:pPr>
+    </w:p>
+    <w:p>
+      <w:pPr>
+        <w:pStyle w:val="Brdtext"/>
+        <w:spacing w:after="160" w:line="259" w:lineRule="auto"/>
+      </w:pPr>
+    </w:p>
+    <w:p>
+      <w:pPr>
+        <w:pStyle w:val="Brdtext"/>
+        <w:spacing w:after="160" w:line="259" w:lineRule="auto"/>
+        <w:rPr>
+          <w:color w:val="808080" w:themeColor="background1" w:themeShade="80"/>
+        </w:rPr>
+      </w:pPr>
+      <w:r>
+        <w:rPr>
+          <w:color w:val="808080" w:themeColor="background1" w:themeShade="80"/>
+        </w:rPr>
+        <w:t>"What do you see, my grey-horse?" asked the cock. "What do I see?" answered the donkey; "a table covered with good things to eat and drink, and robbers sitting at it enjoying themselves." "That would be the sort of thing for us," said the cock. "Yes, yes; ah, how I wish we were there!" said the donkey.</w:t>
+      </w:r>
+    </w:p>
+    <w:p>
+      <w:pPr>
+        <w:pStyle w:val="Brdtext"/>
+        <w:spacing w:after="160" w:line="259" w:lineRule="auto"/>
+        <w:rPr>
+          <w:color w:val="808080" w:themeColor="background1" w:themeShade="80"/>
+        </w:rPr>
+      </w:pPr>
+      <w:r>
+        <w:rPr>
+          <w:color w:val="808080" w:themeColor="background1" w:themeShade="80"/>
+        </w:rPr>
+        <w:t>Then the animals took counsel together how they should manage to drive away the robbers, and at last they thought of a plan. The donkey was to place himself with his fore-feet upon the window-ledge, the hound was to jump on the donkey's back, the cat was to climb upon the dog, and lastly the cock was to fly up and perch upon the head of the cat.</w:t>
+      </w:r>
+    </w:p>
+    <w:p>
+      <w:pPr>
+        <w:pStyle w:val="Brdtext"/>
+        <w:spacing w:after="160" w:line="259" w:lineRule="auto"/>
+        <w:rPr>
+          <w:color w:val="808080" w:themeColor="background1" w:themeShade="80"/>
+        </w:rPr>
+      </w:pPr>
+      <w:r>
+        <w:rPr>
+          <w:color w:val="808080" w:themeColor="background1" w:themeShade="80"/>
+        </w:rPr>
+        <w:t xml:space="preserve">When this was done, at a given signal, they began to perform their music together: the donkey brayed, the hound barked, the cat mewed, and the cock crowed; then they burst through the window into the room, so that the glass clattered! At this horrible din, the robbers sprang up, thinking no otherwise than that a ghost had come in, and fled in a great fright out into the forest. The four companions now sat down at the table, well content with what was left, and ate as if they were going </w:t>
+      </w:r>
+      <w:proofErr w:type="spellStart"/>
+      <w:r>
+        <w:rPr>
+          <w:color w:val="808080" w:themeColor="background1" w:themeShade="80"/>
+        </w:rPr>
+        <w:t>to</w:t>
+      </w:r>
+      <w:proofErr w:type="spellEnd"/>
+      <w:r>
+        <w:rPr>
+          <w:color w:val="808080" w:themeColor="background1" w:themeShade="80"/>
+        </w:rPr>
+        <w:t xml:space="preserve"> fast for a month.</w:t>
+      </w:r>
+    </w:p>
+    <w:p>
+      <w:pPr>
+        <w:pStyle w:val="Brdtext"/>
+        <w:spacing w:after="160" w:line="259" w:lineRule="auto"/>
+        <w:rPr>
+          <w:color w:val="808080" w:themeColor="background1" w:themeShade="80"/>
+        </w:rPr>
+      </w:pPr>
+      <w:r>
+        <w:rPr>
+          <w:color w:val="808080" w:themeColor="background1" w:themeShade="80"/>
+        </w:rPr>
+        <w:t xml:space="preserve">As soon as the four minstrels had done, they put out the light, and each sought for himself a sleeping-place according to his nature and to what suited him. The donkey laid himself down </w:t>
+      </w:r>
+      <w:r>
+        <w:rPr>
+          <w:color w:val="808080" w:themeColor="background1" w:themeShade="80"/>
+        </w:rPr>
+        <w:lastRenderedPageBreak/>
+        <w:t>upon some straw in the yard, the hound behind the door, the cat upon the hearth near the warm ashes, and the cock perched himself upon a beam of the roof; and being tired from their long walk, they soon went to sleep.</w:t>
+      </w:r>
+    </w:p>
+    <w:p>
+      <w:pPr>
+        <w:pStyle w:val="Brdtext"/>
+        <w:spacing w:after="160" w:line="259" w:lineRule="auto"/>
+        <w:rPr>
+          <w:color w:val="808080" w:themeColor="background1" w:themeShade="80"/>
+        </w:rPr>
+      </w:pPr>
+      <w:r>
+        <w:rPr>
+          <w:color w:val="808080" w:themeColor="background1" w:themeShade="80"/>
+        </w:rPr>
+        <w:t>When it was past midnight, and the robbers saw from afar that the light was no longer burning in their house, and all appeared quiet, the captain said, "We ought not to have let ourselves be frightened out of our wits;" and ordered one of them to go and examine the house.</w:t>
+      </w:r>
+    </w:p>
+    <w:p>
+      <w:pPr>
+        <w:pStyle w:val="Brdtext"/>
+        <w:spacing w:after="160" w:line="259" w:lineRule="auto"/>
+        <w:rPr>
+          <w:color w:val="808080" w:themeColor="background1" w:themeShade="80"/>
+        </w:rPr>
+      </w:pPr>
+      <w:r>
+        <w:rPr>
+          <w:color w:val="808080" w:themeColor="background1" w:themeShade="80"/>
+        </w:rPr>
+        <w:t>The messenger finding all still, went into the kitchen to light a candle, and, taking the glistening fiery eyes of the cat for live coals, he held a lucifer-match to them to light it. But the cat did not understand the joke, and flew in his face, spitting and scratching. He was dreadfully frightened, and ran to the back-door, but the dog, who lay there sprang up and bit his leg; and as he ran across the yard by the straw-heap, the donkey gave him a smart kick with its hind foot. The cock, too, who had been awakened by the noise, and had become lively, cried down from the beam, "Cock-a-doodle-doo!"</w:t>
+      </w:r>
+    </w:p>
+    <w:p>
+      <w:pPr>
+        <w:pStyle w:val="Brdtext"/>
+        <w:spacing w:after="160" w:line="259" w:lineRule="auto"/>
+        <w:rPr>
+          <w:color w:val="808080" w:themeColor="background1" w:themeShade="80"/>
+        </w:rPr>
+      </w:pPr>
+      <w:r>
+        <w:rPr>
+          <w:color w:val="808080" w:themeColor="background1" w:themeShade="80"/>
+        </w:rPr>
+        <w:t>Then the robber ran back as fast as he could to his captain, and said, "Ah, there is a horrible witch sitting in the house, who spat on me and scratched my face with her long claws; and by the door stands a man with a knife, who stabbed me in the leg; and in the yard there lies a black monster, who beat me with a wooden club; and above, upon the roof, sits the judge, who called out, 'Bring the rogue here to me!' so I got away as well as I could."</w:t>
+      </w:r>
+    </w:p>
+    <w:p>
+      <w:pPr>
+        <w:pStyle w:val="Brdtext"/>
+        <w:spacing w:after="160" w:line="259" w:lineRule="auto"/>
+        <w:rPr>
+          <w:color w:val="808080" w:themeColor="background1" w:themeShade="80"/>
+        </w:rPr>
+      </w:pPr>
+      <w:r>
+        <w:rPr>
+          <w:color w:val="808080" w:themeColor="background1" w:themeShade="80"/>
+        </w:rPr>
+        <w:t>After this the robbers did not trust themselves in the house again; but it suited the four musicians of Bremen so well that they did not care to leave it any more. And the mouth of him who last told this story is still warm.</w:t>
+      </w:r>
+    </w:p>
+    <w:p>
+      <w:pPr>
+        <w:pStyle w:val="Brdtext"/>
+        <w:spacing w:after="160" w:line="259" w:lineRule="auto"/>
+      </w:pPr>
     </w:p>
     <w:p>
       <w:pPr>

</xml_diff>

<commit_message>
STORY: finished writing the Bremen Town Musicians.
</commit_message>
<xml_diff>
--- a/Stories/Bremen Town Musicians.docx
+++ b/Stories/Bremen Town Musicians.docx
@@ -31,7 +31,49 @@
         <w:rPr>
           <w:color w:val="808080" w:themeColor="background1" w:themeShade="80"/>
         </w:rPr>
-        <w:t>A certain man had a donkey, which had carried the corn-sacks to the mill indefatigably for many a long year; but his strength was going, and he was growing more and more unfit for work. Then his master began to consider how he might best save his keep; but the donkey, seeing that no good wind was blowing, ran away and set out on the road to Bremen. "There," he thought, "I can surely be town-musician." When he had walked some distance, he found a hound lying on the road, gasping like one who had run till he was tired. "What are you gasping so for, you big fellow?" asked the donkey.</w:t>
+        <w:t xml:space="preserve">A certain man had a donkey, which had carried the </w:t>
+      </w:r>
+      <w:proofErr w:type="gramStart"/>
+      <w:r>
+        <w:rPr>
+          <w:color w:val="808080" w:themeColor="background1" w:themeShade="80"/>
+        </w:rPr>
+        <w:t>corn-sacks</w:t>
+      </w:r>
+      <w:proofErr w:type="gramEnd"/>
+      <w:r>
+        <w:rPr>
+          <w:color w:val="808080" w:themeColor="background1" w:themeShade="80"/>
+        </w:rPr>
+        <w:t xml:space="preserve"> to the mill indefatigably for many a long year; but his strength was going, and he was growing </w:t>
+      </w:r>
+      <w:proofErr w:type="gramStart"/>
+      <w:r>
+        <w:rPr>
+          <w:color w:val="808080" w:themeColor="background1" w:themeShade="80"/>
+        </w:rPr>
+        <w:t>more and more</w:t>
+      </w:r>
+      <w:proofErr w:type="gramEnd"/>
+      <w:r>
+        <w:rPr>
+          <w:color w:val="808080" w:themeColor="background1" w:themeShade="80"/>
+        </w:rPr>
+        <w:t xml:space="preserve"> unfit for work. Then his master began to consider how he might best save his keep; but the donkey, seeing that no good wind was blowing, ran away and set out on the road to Bremen. "There," he thought, "I can surely be town-musician." When he had walked some distance, he found a hound lying on the road, gasping like one who had run till he was tired. "What are you gasping so for, </w:t>
+      </w:r>
+      <w:proofErr w:type="gramStart"/>
+      <w:r>
+        <w:rPr>
+          <w:color w:val="808080" w:themeColor="background1" w:themeShade="80"/>
+        </w:rPr>
+        <w:t>you</w:t>
+      </w:r>
+      <w:proofErr w:type="gramEnd"/>
+      <w:r>
+        <w:rPr>
+          <w:color w:val="808080" w:themeColor="background1" w:themeShade="80"/>
+        </w:rPr>
+        <w:t xml:space="preserve"> big fellow?" asked the donkey.</w:t>
       </w:r>
     </w:p>
     <w:p>
@@ -151,7 +193,21 @@
         <w:rPr>
           <w:color w:val="808080" w:themeColor="background1" w:themeShade="80"/>
         </w:rPr>
-        <w:t>After this the three fugitives came to a farm-yard, where the cock was sitting upon the gate, crowing with all his might. "Your crow goes through and through one," said the donkey. "What is the matter?"</w:t>
+        <w:t xml:space="preserve">After this the three fugitives came to a </w:t>
+      </w:r>
+      <w:proofErr w:type="gramStart"/>
+      <w:r>
+        <w:rPr>
+          <w:color w:val="808080" w:themeColor="background1" w:themeShade="80"/>
+        </w:rPr>
+        <w:t>farm-yard</w:t>
+      </w:r>
+      <w:proofErr w:type="gramEnd"/>
+      <w:r>
+        <w:rPr>
+          <w:color w:val="808080" w:themeColor="background1" w:themeShade="80"/>
+        </w:rPr>
+        <w:t>, where the cock was sitting upon the gate, crowing with all his might. "Your crow goes through and through one," said the donkey. "What is the matter?"</w:t>
       </w:r>
     </w:p>
     <w:p>
@@ -181,13 +237,30 @@
         <w:rPr>
           <w:color w:val="808080" w:themeColor="background1" w:themeShade="80"/>
         </w:rPr>
-        <w:t>"Ah, but red-comb," said the donkey, "you had better come away with us. We are going to Bremen; you can find something better than death everywhere: you have a good voice, and if we make music together it must have some quality!"</w:t>
-      </w:r>
-    </w:p>
-    <w:p>
-      <w:pPr>
-        <w:pStyle w:val="Brdtext"/>
-        <w:spacing w:after="160" w:line="259" w:lineRule="auto"/>
+        <w:t xml:space="preserve">"Ah, but </w:t>
+      </w:r>
+      <w:proofErr w:type="gramStart"/>
+      <w:r>
+        <w:rPr>
+          <w:color w:val="808080" w:themeColor="background1" w:themeShade="80"/>
+        </w:rPr>
+        <w:t>red-comb</w:t>
+      </w:r>
+      <w:proofErr w:type="gramEnd"/>
+      <w:r>
+        <w:rPr>
+          <w:color w:val="808080" w:themeColor="background1" w:themeShade="80"/>
+        </w:rPr>
+        <w:t>," said the donkey, "you had better come away with us. We are going to Bremen; you can find something better than death everywhere: you have a good voice, and if we make music together it must have some quality!"</w:t>
+      </w:r>
+    </w:p>
+    <w:p>
+      <w:pPr>
+        <w:pStyle w:val="Brdtext"/>
+        <w:spacing w:after="160" w:line="259" w:lineRule="auto"/>
+        <w:rPr>
+          <w:color w:val="808080" w:themeColor="background1" w:themeShade="80"/>
+        </w:rPr>
       </w:pPr>
       <w:r>
         <w:rPr>
@@ -196,28 +269,99 @@
         <w:t>The cock agreed to this plan, and all four went on together.</w:t>
       </w:r>
       <w:r>
-        <w:t xml:space="preserve"> They could not, however, reach the city of Bremen in one day, and in the evening they came to a forest where they meant to pass the night. The donkey and the hound laid themselves down under a large tree, the cat and the cock </w:t>
-      </w:r>
-      <w:r>
+        <w:t xml:space="preserve"> </w:t>
+      </w:r>
+      <w:r>
+        <w:rPr>
+          <w:color w:val="808080" w:themeColor="background1" w:themeShade="80"/>
+        </w:rPr>
+        <w:t xml:space="preserve">They could not, however, reach the city of Bremen in one day, and in the </w:t>
+      </w:r>
+      <w:proofErr w:type="gramStart"/>
+      <w:r>
+        <w:rPr>
+          <w:color w:val="808080" w:themeColor="background1" w:themeShade="80"/>
+        </w:rPr>
+        <w:t>evening</w:t>
+      </w:r>
+      <w:proofErr w:type="gramEnd"/>
+      <w:r>
+        <w:rPr>
+          <w:color w:val="808080" w:themeColor="background1" w:themeShade="80"/>
+        </w:rPr>
+        <w:t xml:space="preserve"> they came to a forest where they meant to pass the night. The donkey and the hound laid themselves down under a large tree, the cat and the cock </w:t>
+      </w:r>
+      <w:r>
+        <w:rPr>
+          <w:color w:val="808080" w:themeColor="background1" w:themeShade="80"/>
+        </w:rPr>
         <w:lastRenderedPageBreak/>
-        <w:t>settled themselves in the branches; but the cock flew right to the top, where he was most safe. Before he went to sleep he looked round on all four sides, and thought he saw in the distance a little spark burning; so he called out to his companions that there must be a house not far off, for he saw a light. The donkey said, "If so, we had better get up and go on, for the shelter here is bad." The hound thought that a few bones with some meat on would do him good too!</w:t>
-      </w:r>
-    </w:p>
-    <w:p>
-      <w:pPr>
-        <w:pStyle w:val="Brdtext"/>
-        <w:spacing w:after="160" w:line="259" w:lineRule="auto"/>
-      </w:pPr>
-      <w:r>
-        <w:t>So they made their way to the place where the light was, and soon saw it shine brighter and grow larger, until they came to a well-lighted robber's house. The donkey, as the biggest, went to the window and looked in.</w:t>
-      </w:r>
-    </w:p>
-    <w:p>
-      <w:pPr>
-        <w:pStyle w:val="Brdtext"/>
-        <w:spacing w:after="160" w:line="259" w:lineRule="auto"/>
-      </w:pPr>
-      <w:r>
+        <w:t xml:space="preserve">settled themselves in the branches; but the cock flew right to the top, where he was most safe. Before he went to </w:t>
+      </w:r>
+      <w:proofErr w:type="gramStart"/>
+      <w:r>
+        <w:rPr>
+          <w:color w:val="808080" w:themeColor="background1" w:themeShade="80"/>
+        </w:rPr>
+        <w:t>sleep</w:t>
+      </w:r>
+      <w:proofErr w:type="gramEnd"/>
+      <w:r>
+        <w:rPr>
+          <w:color w:val="808080" w:themeColor="background1" w:themeShade="80"/>
+        </w:rPr>
+        <w:t xml:space="preserve"> he looked round on all four sides, and thought he saw in the distance a little spark burning; </w:t>
+      </w:r>
+      <w:proofErr w:type="gramStart"/>
+      <w:r>
+        <w:rPr>
+          <w:color w:val="808080" w:themeColor="background1" w:themeShade="80"/>
+        </w:rPr>
+        <w:t>so</w:t>
+      </w:r>
+      <w:proofErr w:type="gramEnd"/>
+      <w:r>
+        <w:rPr>
+          <w:color w:val="808080" w:themeColor="background1" w:themeShade="80"/>
+        </w:rPr>
+        <w:t xml:space="preserve"> he called out to his companions that there must be a house not far off, for he saw a light. The donkey said, "If so, we had better get up and go on, for the shelter here is bad." The hound thought that a few bones with some meat on would do him good too!</w:t>
+      </w:r>
+    </w:p>
+    <w:p>
+      <w:pPr>
+        <w:pStyle w:val="Brdtext"/>
+        <w:spacing w:after="160" w:line="259" w:lineRule="auto"/>
+        <w:rPr>
+          <w:color w:val="808080" w:themeColor="background1" w:themeShade="80"/>
+        </w:rPr>
+      </w:pPr>
+      <w:proofErr w:type="gramStart"/>
+      <w:r>
+        <w:rPr>
+          <w:color w:val="808080" w:themeColor="background1" w:themeShade="80"/>
+        </w:rPr>
+        <w:t>So</w:t>
+      </w:r>
+      <w:proofErr w:type="gramEnd"/>
+      <w:r>
+        <w:rPr>
+          <w:color w:val="808080" w:themeColor="background1" w:themeShade="80"/>
+        </w:rPr>
+        <w:t xml:space="preserve"> they made their way to the place where the light was, and soon saw it shine brighter and grow larger, until they came to a well-lighted robber's house. The donkey, as the biggest, went to the window and looked in.</w:t>
+      </w:r>
+    </w:p>
+    <w:p>
+      <w:pPr>
+        <w:pStyle w:val="Brdtext"/>
+        <w:spacing w:after="160" w:line="259" w:lineRule="auto"/>
+        <w:rPr>
+          <w:color w:val="808080" w:themeColor="background1" w:themeShade="80"/>
+        </w:rPr>
+      </w:pPr>
+      <w:r>
+        <w:rPr>
+          <w:color w:val="808080" w:themeColor="background1" w:themeShade="80"/>
+        </w:rPr>
         <w:t>"What do you see, my grey-horse?" asked the cock. "What do I see?" answered the donkey; "a table covered with good things to eat and drink, and robbers sitting at it enjoying themselves." "That would be the sort of thing for us," said the cock. "Yes, yes; ah, how I wish we were there!" said the donkey.</w:t>
       </w:r>
     </w:p>
@@ -227,16 +371,32 @@
         <w:spacing w:after="160" w:line="259" w:lineRule="auto"/>
       </w:pPr>
       <w:r>
-        <w:t>Then the animals took counsel together how they should manage to drive away the robbers, and at last they thought of a plan. The donkey was to place himself with his fore-feet upon the window-ledge, the hound was to jump on the donkey's back, the cat was to climb upon the dog, and lastly the cock was to fly up and perch upon the head of the cat.</w:t>
-      </w:r>
-    </w:p>
-    <w:p>
-      <w:pPr>
-        <w:pStyle w:val="Brdtext"/>
-        <w:spacing w:after="160" w:line="259" w:lineRule="auto"/>
-      </w:pPr>
-      <w:r>
-        <w:t>When this was done, at a given signal, they began to perform their music together: the donkey brayed, the hound barked, the cat mewed, and the cock crowed; then they burst through the window into the room, so that the glass clattered! At this horrible din, the robbers sprang up, thinking no otherwise than that a ghost had come in, and fled in a great fright out into the forest. The four companions now sat down at the table, well content with what was left, and ate as if they were going to fast for a month.</w:t>
+        <w:t xml:space="preserve">Then the animals took counsel together how they should manage to drive away the robbers, and at last they thought of a plan. The donkey was to place himself with his </w:t>
+      </w:r>
+      <w:proofErr w:type="gramStart"/>
+      <w:r>
+        <w:t>fore-feet</w:t>
+      </w:r>
+      <w:proofErr w:type="gramEnd"/>
+      <w:r>
+        <w:t xml:space="preserve"> upon the window-ledge, the hound was to jump on the donkey's back, the cat was to climb upon the dog, and lastly the cock was to fly up and perch upon the head of the cat.</w:t>
+      </w:r>
+    </w:p>
+    <w:p>
+      <w:pPr>
+        <w:pStyle w:val="Brdtext"/>
+        <w:spacing w:after="160" w:line="259" w:lineRule="auto"/>
+      </w:pPr>
+      <w:r>
+        <w:t xml:space="preserve">When this was done, at a given signal, they began to perform their music together: the donkey brayed, the hound barked, the cat mewed, and the cock crowed; then they burst through the window into the room, so that the glass clattered! At this horrible din, the robbers sprang up, thinking </w:t>
+      </w:r>
+      <w:proofErr w:type="gramStart"/>
+      <w:r>
+        <w:t>no</w:t>
+      </w:r>
+      <w:proofErr w:type="gramEnd"/>
+      <w:r>
+        <w:t xml:space="preserve"> otherwise than that a ghost had come in, and fled in a great fright out into the forest. The four companions now sat down at the table, well content with what was left, and ate as if they were going to fast for a month.</w:t>
       </w:r>
     </w:p>
     <w:p>
@@ -263,7 +423,15 @@
         <w:spacing w:after="160" w:line="259" w:lineRule="auto"/>
       </w:pPr>
       <w:r>
-        <w:t>The messenger finding all still, went into the kitchen to light a candle, and, taking the glistening fiery eyes of the cat for live coals, he held a lucifer-match to them to light it. But the cat did not understand the joke, and flew in his face, spitting and scratching. He was dreadfully frightened, and ran to the back-door, but the dog, who lay there sprang up and bit his leg; and as he ran across the yard by the straw-heap, the donkey gave him a smart kick with its hind foot. The cock, too, who had been awakened by the noise, and had become lively, cried down from the beam, "Cock-a-doodle-doo!"</w:t>
+        <w:t xml:space="preserve">The messenger finding all still, went into the kitchen to light a candle, and, taking the glistening fiery eyes of the cat for live coals, he held a lucifer-match to them to light it. But the cat did not understand the joke, and flew in his face, spitting and scratching. He was dreadfully frightened, and ran to the </w:t>
+      </w:r>
+      <w:proofErr w:type="gramStart"/>
+      <w:r>
+        <w:t>back-door</w:t>
+      </w:r>
+      <w:proofErr w:type="gramEnd"/>
+      <w:r>
+        <w:t>, but the dog, who lay there sprang up and bit his leg; and as he ran across the yard by the straw-heap, the donkey gave him a smart kick with its hind foot. The cock, too, who had been awakened by the noise, and had become lively, cried down from the beam, "Cock-a-doodle-doo!"</w:t>
       </w:r>
     </w:p>
     <w:p>
@@ -282,7 +450,15 @@
       </w:pPr>
       <w:r>
         <w:lastRenderedPageBreak/>
-        <w:t>After this the robbers did not trust themselves in the house again; but it suited the four musicians of Bremen so well that they did not care to leave it any more. And the mouth of him who last told this story is still warm.</w:t>
+        <w:t xml:space="preserve">After this the robbers did not trust themselves in the house again; but it suited the four musicians of Bremen so well that they did not care to leave it </w:t>
+      </w:r>
+      <w:proofErr w:type="gramStart"/>
+      <w:r>
+        <w:t>any more</w:t>
+      </w:r>
+      <w:proofErr w:type="gramEnd"/>
+      <w:r>
+        <w:t>. And the mouth of him who last told this story is still warm.</w:t>
       </w:r>
     </w:p>
     <w:p/>
@@ -456,7 +632,15 @@
     </w:p>
     <w:p>
       <w:r>
-        <w:t>The Dog was pumped and joined up in 3 seconds flat.</w:t>
+        <w:t xml:space="preserve">The Dog was pumped and joined up in 3 </w:t>
+      </w:r>
+      <w:proofErr w:type="gramStart"/>
+      <w:r>
+        <w:t>seconds</w:t>
+      </w:r>
+      <w:proofErr w:type="gramEnd"/>
+      <w:r>
+        <w:t xml:space="preserve"> flat.</w:t>
       </w:r>
     </w:p>
     <w:p>
@@ -720,12 +904,14 @@
         <w:rPr>
           <w:i/>
           <w:iCs/>
+          <w:color w:val="808080" w:themeColor="background1" w:themeShade="80"/>
         </w:rPr>
       </w:pPr>
       <w:r>
         <w:rPr>
           <w:i/>
           <w:iCs/>
+          <w:color w:val="808080" w:themeColor="background1" w:themeShade="80"/>
         </w:rPr>
         <w:lastRenderedPageBreak/>
         <w:t>//Try to make the Cock sound like he’s from the American South – find more examples.</w:t>
@@ -1138,8 +1324,13 @@
         <w:pStyle w:val="Brdtext"/>
         <w:spacing w:after="160" w:line="259" w:lineRule="auto"/>
       </w:pPr>
-      <w:r>
-        <w:t>So our quartet of cool snuck up to the lit-up building, and the Donkey, being the biggest bro’, got in real close and sneaked a peak through a window.</w:t>
+      <w:proofErr w:type="gramStart"/>
+      <w:r>
+        <w:t>So</w:t>
+      </w:r>
+      <w:proofErr w:type="gramEnd"/>
+      <w:r>
+        <w:t xml:space="preserve"> our quartet of cool snuck up to the lit-up building, and the Donkey, being the biggest bro’, got in real close and sneaked a peak through a window.</w:t>
       </w:r>
     </w:p>
     <w:p>
@@ -1173,159 +1364,114 @@
         <w:pStyle w:val="Brdtext"/>
         <w:spacing w:after="160" w:line="259" w:lineRule="auto"/>
       </w:pPr>
-    </w:p>
-    <w:p>
-      <w:pPr>
-        <w:pStyle w:val="Brdtext"/>
-        <w:spacing w:after="160" w:line="259" w:lineRule="auto"/>
-      </w:pPr>
-    </w:p>
-    <w:p>
-      <w:pPr>
-        <w:pStyle w:val="Brdtext"/>
-        <w:spacing w:after="160" w:line="259" w:lineRule="auto"/>
-        <w:rPr>
-          <w:color w:val="808080" w:themeColor="background1" w:themeShade="80"/>
-        </w:rPr>
-      </w:pPr>
-      <w:r>
-        <w:rPr>
-          <w:color w:val="808080" w:themeColor="background1" w:themeShade="80"/>
-        </w:rPr>
-        <w:t>"What do you see, my grey-horse?" asked the cock. "What do I see?" answered the donkey; "a table covered with good things to eat and drink, and robbers sitting at it enjoying themselves." "That would be the sort of thing for us," said the cock. "Yes, yes; ah, how I wish we were there!" said the donkey.</w:t>
-      </w:r>
-    </w:p>
-    <w:p>
-      <w:pPr>
-        <w:pStyle w:val="Brdtext"/>
-        <w:spacing w:after="160" w:line="259" w:lineRule="auto"/>
-        <w:rPr>
-          <w:color w:val="808080" w:themeColor="background1" w:themeShade="80"/>
-        </w:rPr>
-      </w:pPr>
-      <w:r>
-        <w:rPr>
-          <w:color w:val="808080" w:themeColor="background1" w:themeShade="80"/>
-        </w:rPr>
-        <w:t>Then the animals took counsel together how they should manage to drive away the robbers, and at last they thought of a plan. The donkey was to place himself with his fore-feet upon the window-ledge, the hound was to jump on the donkey's back, the cat was to climb upon the dog, and lastly the cock was to fly up and perch upon the head of the cat.</w:t>
-      </w:r>
-    </w:p>
-    <w:p>
-      <w:pPr>
-        <w:pStyle w:val="Brdtext"/>
-        <w:spacing w:after="160" w:line="259" w:lineRule="auto"/>
-        <w:rPr>
-          <w:color w:val="808080" w:themeColor="background1" w:themeShade="80"/>
-        </w:rPr>
-      </w:pPr>
-      <w:r>
-        <w:rPr>
-          <w:color w:val="808080" w:themeColor="background1" w:themeShade="80"/>
-        </w:rPr>
-        <w:t xml:space="preserve">When this was done, at a given signal, they began to perform their music together: the donkey brayed, the hound barked, the cat mewed, and the cock crowed; then they burst through the window into the room, so that the glass clattered! At this horrible din, the robbers sprang up, thinking no otherwise than that a ghost had come in, and fled in a great fright out into the forest. The four companions now sat down at the table, well content with what was left, and ate as if they were going </w:t>
-      </w:r>
-      <w:proofErr w:type="spellStart"/>
-      <w:r>
-        <w:rPr>
-          <w:color w:val="808080" w:themeColor="background1" w:themeShade="80"/>
-        </w:rPr>
-        <w:t>to</w:t>
-      </w:r>
-      <w:proofErr w:type="spellEnd"/>
-      <w:r>
-        <w:rPr>
-          <w:color w:val="808080" w:themeColor="background1" w:themeShade="80"/>
-        </w:rPr>
-        <w:t xml:space="preserve"> fast for a month.</w:t>
-      </w:r>
-    </w:p>
-    <w:p>
-      <w:pPr>
-        <w:pStyle w:val="Brdtext"/>
-        <w:spacing w:after="160" w:line="259" w:lineRule="auto"/>
-        <w:rPr>
-          <w:color w:val="808080" w:themeColor="background1" w:themeShade="80"/>
-        </w:rPr>
-      </w:pPr>
-      <w:r>
-        <w:rPr>
-          <w:color w:val="808080" w:themeColor="background1" w:themeShade="80"/>
-        </w:rPr>
-        <w:t xml:space="preserve">As soon as the four minstrels had done, they put out the light, and each sought for himself a sleeping-place according to his nature and to what suited him. The donkey laid himself down </w:t>
-      </w:r>
-      <w:r>
-        <w:rPr>
-          <w:color w:val="808080" w:themeColor="background1" w:themeShade="80"/>
-        </w:rPr>
-        <w:lastRenderedPageBreak/>
-        <w:t>upon some straw in the yard, the hound behind the door, the cat upon the hearth near the warm ashes, and the cock perched himself upon a beam of the roof; and being tired from their long walk, they soon went to sleep.</w:t>
-      </w:r>
-    </w:p>
-    <w:p>
-      <w:pPr>
-        <w:pStyle w:val="Brdtext"/>
-        <w:spacing w:after="160" w:line="259" w:lineRule="auto"/>
-        <w:rPr>
-          <w:color w:val="808080" w:themeColor="background1" w:themeShade="80"/>
-        </w:rPr>
-      </w:pPr>
-      <w:r>
-        <w:rPr>
-          <w:color w:val="808080" w:themeColor="background1" w:themeShade="80"/>
-        </w:rPr>
-        <w:t>When it was past midnight, and the robbers saw from afar that the light was no longer burning in their house, and all appeared quiet, the captain said, "We ought not to have let ourselves be frightened out of our wits;" and ordered one of them to go and examine the house.</w:t>
-      </w:r>
-    </w:p>
-    <w:p>
-      <w:pPr>
-        <w:pStyle w:val="Brdtext"/>
-        <w:spacing w:after="160" w:line="259" w:lineRule="auto"/>
-        <w:rPr>
-          <w:color w:val="808080" w:themeColor="background1" w:themeShade="80"/>
-        </w:rPr>
-      </w:pPr>
-      <w:r>
-        <w:rPr>
-          <w:color w:val="808080" w:themeColor="background1" w:themeShade="80"/>
-        </w:rPr>
-        <w:t>The messenger finding all still, went into the kitchen to light a candle, and, taking the glistening fiery eyes of the cat for live coals, he held a lucifer-match to them to light it. But the cat did not understand the joke, and flew in his face, spitting and scratching. He was dreadfully frightened, and ran to the back-door, but the dog, who lay there sprang up and bit his leg; and as he ran across the yard by the straw-heap, the donkey gave him a smart kick with its hind foot. The cock, too, who had been awakened by the noise, and had become lively, cried down from the beam, "Cock-a-doodle-doo!"</w:t>
-      </w:r>
-    </w:p>
-    <w:p>
-      <w:pPr>
-        <w:pStyle w:val="Brdtext"/>
-        <w:spacing w:after="160" w:line="259" w:lineRule="auto"/>
-        <w:rPr>
-          <w:color w:val="808080" w:themeColor="background1" w:themeShade="80"/>
-        </w:rPr>
-      </w:pPr>
-      <w:r>
-        <w:rPr>
-          <w:color w:val="808080" w:themeColor="background1" w:themeShade="80"/>
-        </w:rPr>
-        <w:t>Then the robber ran back as fast as he could to his captain, and said, "Ah, there is a horrible witch sitting in the house, who spat on me and scratched my face with her long claws; and by the door stands a man with a knife, who stabbed me in the leg; and in the yard there lies a black monster, who beat me with a wooden club; and above, upon the roof, sits the judge, who called out, 'Bring the rogue here to me!' so I got away as well as I could."</w:t>
-      </w:r>
-    </w:p>
-    <w:p>
-      <w:pPr>
-        <w:pStyle w:val="Brdtext"/>
-        <w:spacing w:after="160" w:line="259" w:lineRule="auto"/>
-        <w:rPr>
-          <w:color w:val="808080" w:themeColor="background1" w:themeShade="80"/>
-        </w:rPr>
-      </w:pPr>
-      <w:r>
-        <w:rPr>
-          <w:color w:val="808080" w:themeColor="background1" w:themeShade="80"/>
-        </w:rPr>
-        <w:t>After this the robbers did not trust themselves in the house again; but it suited the four musicians of Bremen so well that they did not care to leave it any more. And the mouth of him who last told this story is still warm.</w:t>
-      </w:r>
-    </w:p>
-    <w:p>
-      <w:pPr>
-        <w:pStyle w:val="Brdtext"/>
-        <w:spacing w:after="160" w:line="259" w:lineRule="auto"/>
-      </w:pPr>
+      <w:r>
+        <w:t>The animals scrummed their heads together in a ring and started whispering back and forth on what to do.</w:t>
+      </w:r>
+    </w:p>
+    <w:p>
+      <w:pPr>
+        <w:pStyle w:val="Brdtext"/>
+        <w:spacing w:after="160" w:line="259" w:lineRule="auto"/>
+      </w:pPr>
+      <w:r>
+        <w:t>The Cat: “</w:t>
+      </w:r>
+      <w:proofErr w:type="spellStart"/>
+      <w:r>
+        <w:t>Duudes</w:t>
+      </w:r>
+      <w:proofErr w:type="spellEnd"/>
+      <w:r>
+        <w:t>… this is crazy… what’s the move?”</w:t>
+      </w:r>
+    </w:p>
+    <w:p>
+      <w:pPr>
+        <w:pStyle w:val="Brdtext"/>
+        <w:spacing w:after="160" w:line="259" w:lineRule="auto"/>
+      </w:pPr>
+      <w:r>
+        <w:t>The Dog: “</w:t>
+      </w:r>
+      <w:r>
+        <w:t xml:space="preserve">Yeah, we </w:t>
+      </w:r>
+      <w:proofErr w:type="spellStart"/>
+      <w:r>
+        <w:t>gotta</w:t>
+      </w:r>
+      <w:proofErr w:type="spellEnd"/>
+      <w:r>
+        <w:t xml:space="preserve">’ do </w:t>
+      </w:r>
+      <w:proofErr w:type="spellStart"/>
+      <w:r>
+        <w:t>somethin</w:t>
+      </w:r>
+      <w:proofErr w:type="spellEnd"/>
+      <w:r>
+        <w:t>’.</w:t>
+      </w:r>
+      <w:r>
+        <w:t>”</w:t>
+      </w:r>
+    </w:p>
+    <w:p>
+      <w:pPr>
+        <w:pStyle w:val="Brdtext"/>
+        <w:spacing w:after="160" w:line="259" w:lineRule="auto"/>
+      </w:pPr>
+      <w:r>
+        <w:t>The Cock: “</w:t>
+      </w:r>
+      <w:r>
+        <w:t>They be scary folk, them crack-gangsters, but I want a crack on ‘</w:t>
+      </w:r>
+      <w:proofErr w:type="spellStart"/>
+      <w:r>
+        <w:t>em</w:t>
+      </w:r>
+      <w:proofErr w:type="spellEnd"/>
+      <w:r>
+        <w:t>.</w:t>
+      </w:r>
+      <w:r>
+        <w:t>”</w:t>
+      </w:r>
+    </w:p>
+    <w:p>
+      <w:pPr>
+        <w:pStyle w:val="Brdtext"/>
+        <w:spacing w:after="160" w:line="259" w:lineRule="auto"/>
+      </w:pPr>
+      <w:r>
+        <w:t>The Donkey: “</w:t>
+      </w:r>
+      <w:proofErr w:type="spellStart"/>
+      <w:r>
+        <w:t>Yo</w:t>
+      </w:r>
+      <w:proofErr w:type="spellEnd"/>
+      <w:r>
+        <w:t>, listen up crew; we g</w:t>
+      </w:r>
+      <w:proofErr w:type="spellStart"/>
+      <w:r>
+        <w:t>on</w:t>
+      </w:r>
+      <w:proofErr w:type="spellEnd"/>
+      <w:r>
+        <w:t xml:space="preserve">’ spook these cats with our music! Now, anybody got some instruments…?” </w:t>
+      </w:r>
+    </w:p>
+    <w:p>
+      <w:pPr>
+        <w:pStyle w:val="Brdtext"/>
+        <w:spacing w:after="160" w:line="259" w:lineRule="auto"/>
+      </w:pPr>
+      <w:r>
+        <w:t>He said, and looked at the other animals… They didn’t have any. Where would they get some gear…?</w:t>
+      </w:r>
     </w:p>
     <w:p>
       <w:pPr>

</xml_diff>

<commit_message>
clock animation, flower animation, candle animation, bremen story
</commit_message>
<xml_diff>
--- a/Stories/Bremen Town Musicians.docx
+++ b/Stories/Bremen Town Musicians.docx
@@ -31,49 +31,7 @@
         <w:rPr>
           <w:color w:val="808080" w:themeColor="background1" w:themeShade="80"/>
         </w:rPr>
-        <w:t xml:space="preserve">A certain man had a donkey, which had carried the </w:t>
-      </w:r>
-      <w:proofErr w:type="gramStart"/>
-      <w:r>
-        <w:rPr>
-          <w:color w:val="808080" w:themeColor="background1" w:themeShade="80"/>
-        </w:rPr>
-        <w:t>corn-sacks</w:t>
-      </w:r>
-      <w:proofErr w:type="gramEnd"/>
-      <w:r>
-        <w:rPr>
-          <w:color w:val="808080" w:themeColor="background1" w:themeShade="80"/>
-        </w:rPr>
-        <w:t xml:space="preserve"> to the mill indefatigably for many a long year; but his strength was going, and he was growing </w:t>
-      </w:r>
-      <w:proofErr w:type="gramStart"/>
-      <w:r>
-        <w:rPr>
-          <w:color w:val="808080" w:themeColor="background1" w:themeShade="80"/>
-        </w:rPr>
-        <w:t>more and more</w:t>
-      </w:r>
-      <w:proofErr w:type="gramEnd"/>
-      <w:r>
-        <w:rPr>
-          <w:color w:val="808080" w:themeColor="background1" w:themeShade="80"/>
-        </w:rPr>
-        <w:t xml:space="preserve"> unfit for work. Then his master began to consider how he might best save his keep; but the donkey, seeing that no good wind was blowing, ran away and set out on the road to Bremen. "There," he thought, "I can surely be town-musician." When he had walked some distance, he found a hound lying on the road, gasping like one who had run till he was tired. "What are you gasping so for, </w:t>
-      </w:r>
-      <w:proofErr w:type="gramStart"/>
-      <w:r>
-        <w:rPr>
-          <w:color w:val="808080" w:themeColor="background1" w:themeShade="80"/>
-        </w:rPr>
-        <w:t>you</w:t>
-      </w:r>
-      <w:proofErr w:type="gramEnd"/>
-      <w:r>
-        <w:rPr>
-          <w:color w:val="808080" w:themeColor="background1" w:themeShade="80"/>
-        </w:rPr>
-        <w:t xml:space="preserve"> big fellow?" asked the donkey.</w:t>
+        <w:t>A certain man had a donkey, which had carried the corn-sacks to the mill indefatigably for many a long year; but his strength was going, and he was growing more and more unfit for work. Then his master began to consider how he might best save his keep; but the donkey, seeing that no good wind was blowing, ran away and set out on the road to Bremen. "There," he thought, "I can surely be town-musician." When he had walked some distance, he found a hound lying on the road, gasping like one who had run till he was tired. "What are you gasping so for, you big fellow?" asked the donkey.</w:t>
       </w:r>
     </w:p>
     <w:p>
@@ -193,21 +151,7 @@
         <w:rPr>
           <w:color w:val="808080" w:themeColor="background1" w:themeShade="80"/>
         </w:rPr>
-        <w:t xml:space="preserve">After this the three fugitives came to a </w:t>
-      </w:r>
-      <w:proofErr w:type="gramStart"/>
-      <w:r>
-        <w:rPr>
-          <w:color w:val="808080" w:themeColor="background1" w:themeShade="80"/>
-        </w:rPr>
-        <w:t>farm-yard</w:t>
-      </w:r>
-      <w:proofErr w:type="gramEnd"/>
-      <w:r>
-        <w:rPr>
-          <w:color w:val="808080" w:themeColor="background1" w:themeShade="80"/>
-        </w:rPr>
-        <w:t>, where the cock was sitting upon the gate, crowing with all his might. "Your crow goes through and through one," said the donkey. "What is the matter?"</w:t>
+        <w:t>After this the three fugitives came to a farm-yard, where the cock was sitting upon the gate, crowing with all his might. "Your crow goes through and through one," said the donkey. "What is the matter?"</w:t>
       </w:r>
     </w:p>
     <w:p>
@@ -237,21 +181,7 @@
         <w:rPr>
           <w:color w:val="808080" w:themeColor="background1" w:themeShade="80"/>
         </w:rPr>
-        <w:t xml:space="preserve">"Ah, but </w:t>
-      </w:r>
-      <w:proofErr w:type="gramStart"/>
-      <w:r>
-        <w:rPr>
-          <w:color w:val="808080" w:themeColor="background1" w:themeShade="80"/>
-        </w:rPr>
-        <w:t>red-comb</w:t>
-      </w:r>
-      <w:proofErr w:type="gramEnd"/>
-      <w:r>
-        <w:rPr>
-          <w:color w:val="808080" w:themeColor="background1" w:themeShade="80"/>
-        </w:rPr>
-        <w:t>," said the donkey, "you had better come away with us. We are going to Bremen; you can find something better than death everywhere: you have a good voice, and if we make music together it must have some quality!"</w:t>
+        <w:t>"Ah, but red-comb," said the donkey, "you had better come away with us. We are going to Bremen; you can find something better than death everywhere: you have a good voice, and if we make music together it must have some quality!"</w:t>
       </w:r>
     </w:p>
     <w:p>
@@ -275,79 +205,29 @@
         <w:rPr>
           <w:color w:val="808080" w:themeColor="background1" w:themeShade="80"/>
         </w:rPr>
-        <w:t xml:space="preserve">They could not, however, reach the city of Bremen in one day, and in the </w:t>
-      </w:r>
-      <w:proofErr w:type="gramStart"/>
-      <w:r>
-        <w:rPr>
-          <w:color w:val="808080" w:themeColor="background1" w:themeShade="80"/>
-        </w:rPr>
-        <w:t>evening</w:t>
-      </w:r>
-      <w:proofErr w:type="gramEnd"/>
-      <w:r>
-        <w:rPr>
-          <w:color w:val="808080" w:themeColor="background1" w:themeShade="80"/>
-        </w:rPr>
-        <w:t xml:space="preserve"> they came to a forest where they meant to pass the night. The donkey and the hound laid themselves down under a large tree, the cat and the cock </w:t>
+        <w:t xml:space="preserve">They could not, however, reach the city of Bremen in one day, and in the evening they came to a forest where they meant to pass the night. The donkey and the hound laid themselves down under a large tree, the cat and the cock </w:t>
       </w:r>
       <w:r>
         <w:rPr>
           <w:color w:val="808080" w:themeColor="background1" w:themeShade="80"/>
         </w:rPr>
         <w:lastRenderedPageBreak/>
-        <w:t xml:space="preserve">settled themselves in the branches; but the cock flew right to the top, where he was most safe. Before he went to </w:t>
-      </w:r>
-      <w:proofErr w:type="gramStart"/>
-      <w:r>
-        <w:rPr>
-          <w:color w:val="808080" w:themeColor="background1" w:themeShade="80"/>
-        </w:rPr>
-        <w:t>sleep</w:t>
-      </w:r>
-      <w:proofErr w:type="gramEnd"/>
-      <w:r>
-        <w:rPr>
-          <w:color w:val="808080" w:themeColor="background1" w:themeShade="80"/>
-        </w:rPr>
-        <w:t xml:space="preserve"> he looked round on all four sides, and thought he saw in the distance a little spark burning; </w:t>
-      </w:r>
-      <w:proofErr w:type="gramStart"/>
-      <w:r>
-        <w:rPr>
-          <w:color w:val="808080" w:themeColor="background1" w:themeShade="80"/>
-        </w:rPr>
-        <w:t>so</w:t>
-      </w:r>
-      <w:proofErr w:type="gramEnd"/>
-      <w:r>
-        <w:rPr>
-          <w:color w:val="808080" w:themeColor="background1" w:themeShade="80"/>
-        </w:rPr>
-        <w:t xml:space="preserve"> he called out to his companions that there must be a house not far off, for he saw a light. The donkey said, "If so, we had better get up and go on, for the shelter here is bad." The hound thought that a few bones with some meat on would do him good too!</w:t>
-      </w:r>
-    </w:p>
-    <w:p>
-      <w:pPr>
-        <w:pStyle w:val="Brdtext"/>
-        <w:spacing w:after="160" w:line="259" w:lineRule="auto"/>
-        <w:rPr>
-          <w:color w:val="808080" w:themeColor="background1" w:themeShade="80"/>
-        </w:rPr>
-      </w:pPr>
-      <w:proofErr w:type="gramStart"/>
-      <w:r>
-        <w:rPr>
-          <w:color w:val="808080" w:themeColor="background1" w:themeShade="80"/>
-        </w:rPr>
-        <w:t>So</w:t>
-      </w:r>
-      <w:proofErr w:type="gramEnd"/>
-      <w:r>
-        <w:rPr>
-          <w:color w:val="808080" w:themeColor="background1" w:themeShade="80"/>
-        </w:rPr>
-        <w:t xml:space="preserve"> they made their way to the place where the light was, and soon saw it shine brighter and grow larger, until they came to a well-lighted robber's house. The donkey, as the biggest, went to the window and looked in.</w:t>
+        <w:t>settled themselves in the branches; but the cock flew right to the top, where he was most safe. Before he went to sleep he looked round on all four sides, and thought he saw in the distance a little spark burning; so he called out to his companions that there must be a house not far off, for he saw a light. The donkey said, "If so, we had better get up and go on, for the shelter here is bad." The hound thought that a few bones with some meat on would do him good too!</w:t>
+      </w:r>
+    </w:p>
+    <w:p>
+      <w:pPr>
+        <w:pStyle w:val="Brdtext"/>
+        <w:spacing w:after="160" w:line="259" w:lineRule="auto"/>
+        <w:rPr>
+          <w:color w:val="808080" w:themeColor="background1" w:themeShade="80"/>
+        </w:rPr>
+      </w:pPr>
+      <w:r>
+        <w:rPr>
+          <w:color w:val="808080" w:themeColor="background1" w:themeShade="80"/>
+        </w:rPr>
+        <w:t>So they made their way to the place where the light was, and soon saw it shine brighter and grow larger, until they came to a well-lighted robber's house. The donkey, as the biggest, went to the window and looked in.</w:t>
       </w:r>
     </w:p>
     <w:p>
@@ -371,32 +251,16 @@
         <w:spacing w:after="160" w:line="259" w:lineRule="auto"/>
       </w:pPr>
       <w:r>
-        <w:t xml:space="preserve">Then the animals took counsel together how they should manage to drive away the robbers, and at last they thought of a plan. The donkey was to place himself with his </w:t>
-      </w:r>
-      <w:proofErr w:type="gramStart"/>
-      <w:r>
-        <w:t>fore-feet</w:t>
-      </w:r>
-      <w:proofErr w:type="gramEnd"/>
-      <w:r>
-        <w:t xml:space="preserve"> upon the window-ledge, the hound was to jump on the donkey's back, the cat was to climb upon the dog, and lastly the cock was to fly up and perch upon the head of the cat.</w:t>
-      </w:r>
-    </w:p>
-    <w:p>
-      <w:pPr>
-        <w:pStyle w:val="Brdtext"/>
-        <w:spacing w:after="160" w:line="259" w:lineRule="auto"/>
-      </w:pPr>
-      <w:r>
-        <w:t xml:space="preserve">When this was done, at a given signal, they began to perform their music together: the donkey brayed, the hound barked, the cat mewed, and the cock crowed; then they burst through the window into the room, so that the glass clattered! At this horrible din, the robbers sprang up, thinking </w:t>
-      </w:r>
-      <w:proofErr w:type="gramStart"/>
-      <w:r>
-        <w:t>no</w:t>
-      </w:r>
-      <w:proofErr w:type="gramEnd"/>
-      <w:r>
-        <w:t xml:space="preserve"> otherwise than that a ghost had come in, and fled in a great fright out into the forest. The four companions now sat down at the table, well content with what was left, and ate as if they were going to fast for a month.</w:t>
+        <w:t>Then the animals took counsel together how they should manage to drive away the robbers, and at last they thought of a plan. The donkey was to place himself with his fore-feet upon the window-ledge, the hound was to jump on the donkey's back, the cat was to climb upon the dog, and lastly the cock was to fly up and perch upon the head of the cat.</w:t>
+      </w:r>
+    </w:p>
+    <w:p>
+      <w:pPr>
+        <w:pStyle w:val="Brdtext"/>
+        <w:spacing w:after="160" w:line="259" w:lineRule="auto"/>
+      </w:pPr>
+      <w:r>
+        <w:t>When this was done, at a given signal, they began to perform their music together: the donkey brayed, the hound barked, the cat mewed, and the cock crowed; then they burst through the window into the room, so that the glass clattered! At this horrible din, the robbers sprang up, thinking no otherwise than that a ghost had come in, and fled in a great fright out into the forest. The four companions now sat down at the table, well content with what was left, and ate as if they were going to fast for a month.</w:t>
       </w:r>
     </w:p>
     <w:p>
@@ -423,15 +287,7 @@
         <w:spacing w:after="160" w:line="259" w:lineRule="auto"/>
       </w:pPr>
       <w:r>
-        <w:t xml:space="preserve">The messenger finding all still, went into the kitchen to light a candle, and, taking the glistening fiery eyes of the cat for live coals, he held a lucifer-match to them to light it. But the cat did not understand the joke, and flew in his face, spitting and scratching. He was dreadfully frightened, and ran to the </w:t>
-      </w:r>
-      <w:proofErr w:type="gramStart"/>
-      <w:r>
-        <w:t>back-door</w:t>
-      </w:r>
-      <w:proofErr w:type="gramEnd"/>
-      <w:r>
-        <w:t>, but the dog, who lay there sprang up and bit his leg; and as he ran across the yard by the straw-heap, the donkey gave him a smart kick with its hind foot. The cock, too, who had been awakened by the noise, and had become lively, cried down from the beam, "Cock-a-doodle-doo!"</w:t>
+        <w:t>The messenger finding all still, went into the kitchen to light a candle, and, taking the glistening fiery eyes of the cat for live coals, he held a lucifer-match to them to light it. But the cat did not understand the joke, and flew in his face, spitting and scratching. He was dreadfully frightened, and ran to the back-door, but the dog, who lay there sprang up and bit his leg; and as he ran across the yard by the straw-heap, the donkey gave him a smart kick with its hind foot. The cock, too, who had been awakened by the noise, and had become lively, cried down from the beam, "Cock-a-doodle-doo!"</w:t>
       </w:r>
     </w:p>
     <w:p>
@@ -450,15 +306,7 @@
       </w:pPr>
       <w:r>
         <w:lastRenderedPageBreak/>
-        <w:t xml:space="preserve">After this the robbers did not trust themselves in the house again; but it suited the four musicians of Bremen so well that they did not care to leave it </w:t>
-      </w:r>
-      <w:proofErr w:type="gramStart"/>
-      <w:r>
-        <w:t>any more</w:t>
-      </w:r>
-      <w:proofErr w:type="gramEnd"/>
-      <w:r>
-        <w:t>. And the mouth of him who last told this story is still warm.</w:t>
+        <w:t>After this the robbers did not trust themselves in the house again; but it suited the four musicians of Bremen so well that they did not care to leave it any more. And the mouth of him who last told this story is still warm.</w:t>
       </w:r>
     </w:p>
     <w:p/>
@@ -482,7 +330,19 @@
       </w:r>
       <w:proofErr w:type="spellEnd"/>
       <w:r>
-        <w:t xml:space="preserve">’ away in his mill for a crap-ton of years; but as he was </w:t>
+        <w:t xml:space="preserve">’ away in his mill for a crap-ton of years; but as </w:t>
+      </w:r>
+      <w:r>
+        <w:t>t</w:t>
+      </w:r>
+      <w:r>
+        <w:t xml:space="preserve">he </w:t>
+      </w:r>
+      <w:r>
+        <w:t xml:space="preserve">Donkey </w:t>
+      </w:r>
+      <w:r>
+        <w:t xml:space="preserve">was </w:t>
       </w:r>
       <w:proofErr w:type="spellStart"/>
       <w:r>
@@ -498,12 +358,32 @@
       </w:r>
       <w:proofErr w:type="spellEnd"/>
       <w:r>
-        <w:t xml:space="preserve">’ to have him turned into sausages – but the Donkey got a sniff of how foul-smelling the wind was, so he took a hike and blew off on the road to Bremen. </w:t>
-      </w:r>
-    </w:p>
-    <w:p>
-      <w:r>
-        <w:t>“Man, I can totally be a street-musician in a fly place like that.” the Donkey thought to himself.</w:t>
+        <w:t xml:space="preserve">’ to have him turned into sausages – but the Donkey got a sniff of how foul-smelling the wind was, so </w:t>
+      </w:r>
+      <w:r>
+        <w:t>t</w:t>
+      </w:r>
+      <w:r>
+        <w:t xml:space="preserve">he </w:t>
+      </w:r>
+      <w:r>
+        <w:t xml:space="preserve">Donkey </w:t>
+      </w:r>
+      <w:r>
+        <w:t xml:space="preserve">took a hike and blew off on the road to Bremen. </w:t>
+      </w:r>
+    </w:p>
+    <w:p>
+      <w:r>
+        <w:t>“</w:t>
+      </w:r>
+      <w:proofErr w:type="spellStart"/>
+      <w:r>
+        <w:t>Yo</w:t>
+      </w:r>
+      <w:proofErr w:type="spellEnd"/>
+      <w:r>
+        <w:t>, I can totally be a street-musician in a fly place like that.” the Donkey thought to himself.</w:t>
       </w:r>
     </w:p>
     <w:p>
@@ -632,20 +512,18 @@
     </w:p>
     <w:p>
       <w:r>
-        <w:t xml:space="preserve">The Dog was pumped and joined up in 3 </w:t>
-      </w:r>
-      <w:proofErr w:type="gramStart"/>
-      <w:r>
-        <w:t>seconds</w:t>
-      </w:r>
-      <w:proofErr w:type="gramEnd"/>
-      <w:r>
-        <w:t xml:space="preserve"> flat.</w:t>
-      </w:r>
-    </w:p>
-    <w:p>
-      <w:r>
-        <w:t>Pretty soon they saw a not-so-cool Cat sitting on the side of the road, with a face so sad, it looked like he had melted!</w:t>
+        <w:t>The Dog was pumped and joined up in 3 seconds flat.</w:t>
+      </w:r>
+    </w:p>
+    <w:p>
+      <w:r>
+        <w:t>Pretty soon they saw a not-so-cool Cat sitting on the side of the road, with a face so sad</w:t>
+      </w:r>
+      <w:r>
+        <w:t xml:space="preserve"> </w:t>
+      </w:r>
+      <w:r>
+        <w:t>, it looked like he had melted!</w:t>
       </w:r>
     </w:p>
     <w:p>
@@ -913,7 +791,6 @@
           <w:iCs/>
           <w:color w:val="808080" w:themeColor="background1" w:themeShade="80"/>
         </w:rPr>
-        <w:lastRenderedPageBreak/>
         <w:t>//Try to make the Cock sound like he’s from the American South – find more examples.</w:t>
       </w:r>
     </w:p>
@@ -1149,11 +1026,11 @@
         <w:t xml:space="preserve"> was</w:t>
       </w:r>
       <w:r>
-        <w:t xml:space="preserve"> st</w:t>
-      </w:r>
-      <w:proofErr w:type="spellStart"/>
-      <w:r>
-        <w:t>artin</w:t>
+        <w:t xml:space="preserve"> </w:t>
+      </w:r>
+      <w:proofErr w:type="spellStart"/>
+      <w:r>
+        <w:t>startin</w:t>
       </w:r>
       <w:proofErr w:type="spellEnd"/>
       <w:r>
@@ -1324,13 +1201,8 @@
         <w:pStyle w:val="Brdtext"/>
         <w:spacing w:after="160" w:line="259" w:lineRule="auto"/>
       </w:pPr>
-      <w:proofErr w:type="gramStart"/>
-      <w:r>
-        <w:t>So</w:t>
-      </w:r>
-      <w:proofErr w:type="gramEnd"/>
-      <w:r>
-        <w:t xml:space="preserve"> our quartet of cool snuck up to the lit-up building, and the Donkey, being the biggest bro’, got in real close and sneaked a peak through a window.</w:t>
+      <w:r>
+        <w:t>So our quartet of cool snuck up to the lit-up building, and the Donkey, being the biggest bro’, got in real close and sneaked a peak through a window.</w:t>
       </w:r>
     </w:p>
     <w:p>
@@ -1453,11 +1325,11 @@
       </w:r>
       <w:proofErr w:type="spellEnd"/>
       <w:r>
-        <w:t>, listen up crew; we g</w:t>
-      </w:r>
-      <w:proofErr w:type="spellStart"/>
-      <w:r>
-        <w:t>on</w:t>
+        <w:t xml:space="preserve">, listen up crew; we </w:t>
+      </w:r>
+      <w:proofErr w:type="spellStart"/>
+      <w:r>
+        <w:t>gon</w:t>
       </w:r>
       <w:proofErr w:type="spellEnd"/>
       <w:r>

</xml_diff>

<commit_message>
flowers ani  bremen srory clock ani
</commit_message>
<xml_diff>
--- a/Stories/Bremen Town Musicians.docx
+++ b/Stories/Bremen Town Musicians.docx
@@ -31,7 +31,49 @@
         <w:rPr>
           <w:color w:val="808080" w:themeColor="background1" w:themeShade="80"/>
         </w:rPr>
-        <w:t>A certain man had a donkey, which had carried the corn-sacks to the mill indefatigably for many a long year; but his strength was going, and he was growing more and more unfit for work. Then his master began to consider how he might best save his keep; but the donkey, seeing that no good wind was blowing, ran away and set out on the road to Bremen. "There," he thought, "I can surely be town-musician." When he had walked some distance, he found a hound lying on the road, gasping like one who had run till he was tired. "What are you gasping so for, you big fellow?" asked the donkey.</w:t>
+        <w:t xml:space="preserve">A certain man had a donkey, which had carried the </w:t>
+      </w:r>
+      <w:proofErr w:type="gramStart"/>
+      <w:r>
+        <w:rPr>
+          <w:color w:val="808080" w:themeColor="background1" w:themeShade="80"/>
+        </w:rPr>
+        <w:t>corn-sacks</w:t>
+      </w:r>
+      <w:proofErr w:type="gramEnd"/>
+      <w:r>
+        <w:rPr>
+          <w:color w:val="808080" w:themeColor="background1" w:themeShade="80"/>
+        </w:rPr>
+        <w:t xml:space="preserve"> to the mill indefatigably for many a long year; but his strength was going, and he was growing </w:t>
+      </w:r>
+      <w:proofErr w:type="gramStart"/>
+      <w:r>
+        <w:rPr>
+          <w:color w:val="808080" w:themeColor="background1" w:themeShade="80"/>
+        </w:rPr>
+        <w:t>more and more</w:t>
+      </w:r>
+      <w:proofErr w:type="gramEnd"/>
+      <w:r>
+        <w:rPr>
+          <w:color w:val="808080" w:themeColor="background1" w:themeShade="80"/>
+        </w:rPr>
+        <w:t xml:space="preserve"> unfit for work. Then his master began to consider how he might best save his keep; but the donkey, seeing that no good wind was blowing, ran away and set out on the road to Bremen. "There," he thought, "I can surely be town-musician." When he had walked some distance, he found a hound lying on the road, gasping like one who had run till he was tired. "What are you gasping so for, </w:t>
+      </w:r>
+      <w:proofErr w:type="gramStart"/>
+      <w:r>
+        <w:rPr>
+          <w:color w:val="808080" w:themeColor="background1" w:themeShade="80"/>
+        </w:rPr>
+        <w:t>you</w:t>
+      </w:r>
+      <w:proofErr w:type="gramEnd"/>
+      <w:r>
+        <w:rPr>
+          <w:color w:val="808080" w:themeColor="background1" w:themeShade="80"/>
+        </w:rPr>
+        <w:t xml:space="preserve"> big fellow?" asked the donkey.</w:t>
       </w:r>
     </w:p>
     <w:p>
@@ -151,7 +193,21 @@
         <w:rPr>
           <w:color w:val="808080" w:themeColor="background1" w:themeShade="80"/>
         </w:rPr>
-        <w:t>After this the three fugitives came to a farm-yard, where the cock was sitting upon the gate, crowing with all his might. "Your crow goes through and through one," said the donkey. "What is the matter?"</w:t>
+        <w:t xml:space="preserve">After this the three fugitives came to a </w:t>
+      </w:r>
+      <w:proofErr w:type="gramStart"/>
+      <w:r>
+        <w:rPr>
+          <w:color w:val="808080" w:themeColor="background1" w:themeShade="80"/>
+        </w:rPr>
+        <w:t>farm-yard</w:t>
+      </w:r>
+      <w:proofErr w:type="gramEnd"/>
+      <w:r>
+        <w:rPr>
+          <w:color w:val="808080" w:themeColor="background1" w:themeShade="80"/>
+        </w:rPr>
+        <w:t>, where the cock was sitting upon the gate, crowing with all his might. "Your crow goes through and through one," said the donkey. "What is the matter?"</w:t>
       </w:r>
     </w:p>
     <w:p>
@@ -181,7 +237,21 @@
         <w:rPr>
           <w:color w:val="808080" w:themeColor="background1" w:themeShade="80"/>
         </w:rPr>
-        <w:t>"Ah, but red-comb," said the donkey, "you had better come away with us. We are going to Bremen; you can find something better than death everywhere: you have a good voice, and if we make music together it must have some quality!"</w:t>
+        <w:t xml:space="preserve">"Ah, but </w:t>
+      </w:r>
+      <w:proofErr w:type="gramStart"/>
+      <w:r>
+        <w:rPr>
+          <w:color w:val="808080" w:themeColor="background1" w:themeShade="80"/>
+        </w:rPr>
+        <w:t>red-comb</w:t>
+      </w:r>
+      <w:proofErr w:type="gramEnd"/>
+      <w:r>
+        <w:rPr>
+          <w:color w:val="808080" w:themeColor="background1" w:themeShade="80"/>
+        </w:rPr>
+        <w:t>," said the donkey, "you had better come away with us. We are going to Bremen; you can find something better than death everywhere: you have a good voice, and if we make music together it must have some quality!"</w:t>
       </w:r>
     </w:p>
     <w:p>
@@ -205,29 +275,79 @@
         <w:rPr>
           <w:color w:val="808080" w:themeColor="background1" w:themeShade="80"/>
         </w:rPr>
-        <w:t xml:space="preserve">They could not, however, reach the city of Bremen in one day, and in the evening they came to a forest where they meant to pass the night. The donkey and the hound laid themselves down under a large tree, the cat and the cock </w:t>
+        <w:t xml:space="preserve">They could not, however, reach the city of Bremen in one day, and in the </w:t>
+      </w:r>
+      <w:proofErr w:type="gramStart"/>
+      <w:r>
+        <w:rPr>
+          <w:color w:val="808080" w:themeColor="background1" w:themeShade="80"/>
+        </w:rPr>
+        <w:t>evening</w:t>
+      </w:r>
+      <w:proofErr w:type="gramEnd"/>
+      <w:r>
+        <w:rPr>
+          <w:color w:val="808080" w:themeColor="background1" w:themeShade="80"/>
+        </w:rPr>
+        <w:t xml:space="preserve"> they came to a forest where they meant to pass the night. The donkey and the hound laid themselves down under a large tree, the cat and the cock </w:t>
       </w:r>
       <w:r>
         <w:rPr>
           <w:color w:val="808080" w:themeColor="background1" w:themeShade="80"/>
         </w:rPr>
         <w:lastRenderedPageBreak/>
-        <w:t>settled themselves in the branches; but the cock flew right to the top, where he was most safe. Before he went to sleep he looked round on all four sides, and thought he saw in the distance a little spark burning; so he called out to his companions that there must be a house not far off, for he saw a light. The donkey said, "If so, we had better get up and go on, for the shelter here is bad." The hound thought that a few bones with some meat on would do him good too!</w:t>
-      </w:r>
-    </w:p>
-    <w:p>
-      <w:pPr>
-        <w:pStyle w:val="Brdtext"/>
-        <w:spacing w:after="160" w:line="259" w:lineRule="auto"/>
-        <w:rPr>
-          <w:color w:val="808080" w:themeColor="background1" w:themeShade="80"/>
-        </w:rPr>
-      </w:pPr>
-      <w:r>
-        <w:rPr>
-          <w:color w:val="808080" w:themeColor="background1" w:themeShade="80"/>
-        </w:rPr>
-        <w:t>So they made their way to the place where the light was, and soon saw it shine brighter and grow larger, until they came to a well-lighted robber's house. The donkey, as the biggest, went to the window and looked in.</w:t>
+        <w:t xml:space="preserve">settled themselves in the branches; but the cock flew right to the top, where he was most safe. Before he went to </w:t>
+      </w:r>
+      <w:proofErr w:type="gramStart"/>
+      <w:r>
+        <w:rPr>
+          <w:color w:val="808080" w:themeColor="background1" w:themeShade="80"/>
+        </w:rPr>
+        <w:t>sleep</w:t>
+      </w:r>
+      <w:proofErr w:type="gramEnd"/>
+      <w:r>
+        <w:rPr>
+          <w:color w:val="808080" w:themeColor="background1" w:themeShade="80"/>
+        </w:rPr>
+        <w:t xml:space="preserve"> he looked round on all four sides, and thought he saw in the distance a little spark burning; </w:t>
+      </w:r>
+      <w:proofErr w:type="gramStart"/>
+      <w:r>
+        <w:rPr>
+          <w:color w:val="808080" w:themeColor="background1" w:themeShade="80"/>
+        </w:rPr>
+        <w:t>so</w:t>
+      </w:r>
+      <w:proofErr w:type="gramEnd"/>
+      <w:r>
+        <w:rPr>
+          <w:color w:val="808080" w:themeColor="background1" w:themeShade="80"/>
+        </w:rPr>
+        <w:t xml:space="preserve"> he called out to his companions that there must be a house not far off, for he saw a light. The donkey said, "If so, we had better get up and go on, for the shelter here is bad." The hound thought that a few bones with some meat on would do him good too!</w:t>
+      </w:r>
+    </w:p>
+    <w:p>
+      <w:pPr>
+        <w:pStyle w:val="Brdtext"/>
+        <w:spacing w:after="160" w:line="259" w:lineRule="auto"/>
+        <w:rPr>
+          <w:color w:val="808080" w:themeColor="background1" w:themeShade="80"/>
+        </w:rPr>
+      </w:pPr>
+      <w:proofErr w:type="gramStart"/>
+      <w:r>
+        <w:rPr>
+          <w:color w:val="808080" w:themeColor="background1" w:themeShade="80"/>
+        </w:rPr>
+        <w:t>So</w:t>
+      </w:r>
+      <w:proofErr w:type="gramEnd"/>
+      <w:r>
+        <w:rPr>
+          <w:color w:val="808080" w:themeColor="background1" w:themeShade="80"/>
+        </w:rPr>
+        <w:t xml:space="preserve"> they made their way to the place where the light was, and soon saw it shine brighter and grow larger, until they came to a well-lighted robber's house. The donkey, as the biggest, went to the window and looked in.</w:t>
       </w:r>
     </w:p>
     <w:p>
@@ -251,16 +371,32 @@
         <w:spacing w:after="160" w:line="259" w:lineRule="auto"/>
       </w:pPr>
       <w:r>
-        <w:t>Then the animals took counsel together how they should manage to drive away the robbers, and at last they thought of a plan. The donkey was to place himself with his fore-feet upon the window-ledge, the hound was to jump on the donkey's back, the cat was to climb upon the dog, and lastly the cock was to fly up and perch upon the head of the cat.</w:t>
-      </w:r>
-    </w:p>
-    <w:p>
-      <w:pPr>
-        <w:pStyle w:val="Brdtext"/>
-        <w:spacing w:after="160" w:line="259" w:lineRule="auto"/>
-      </w:pPr>
-      <w:r>
-        <w:t>When this was done, at a given signal, they began to perform their music together: the donkey brayed, the hound barked, the cat mewed, and the cock crowed; then they burst through the window into the room, so that the glass clattered! At this horrible din, the robbers sprang up, thinking no otherwise than that a ghost had come in, and fled in a great fright out into the forest. The four companions now sat down at the table, well content with what was left, and ate as if they were going to fast for a month.</w:t>
+        <w:t xml:space="preserve">Then the animals took counsel together how they should manage to drive away the robbers, and at last they thought of a plan. The donkey was to place himself with his </w:t>
+      </w:r>
+      <w:proofErr w:type="gramStart"/>
+      <w:r>
+        <w:t>fore-feet</w:t>
+      </w:r>
+      <w:proofErr w:type="gramEnd"/>
+      <w:r>
+        <w:t xml:space="preserve"> upon the window-ledge, the hound was to jump on the donkey's back, the cat was to climb upon the dog, and lastly the cock was to fly up and perch upon the head of the cat.</w:t>
+      </w:r>
+    </w:p>
+    <w:p>
+      <w:pPr>
+        <w:pStyle w:val="Brdtext"/>
+        <w:spacing w:after="160" w:line="259" w:lineRule="auto"/>
+      </w:pPr>
+      <w:r>
+        <w:t xml:space="preserve">When this was done, at a given signal, they began to perform their music together: the donkey brayed, the hound barked, the cat mewed, and the cock crowed; then they burst through the window into the room, so that the glass clattered! At this horrible din, the robbers sprang up, thinking </w:t>
+      </w:r>
+      <w:proofErr w:type="gramStart"/>
+      <w:r>
+        <w:t>no</w:t>
+      </w:r>
+      <w:proofErr w:type="gramEnd"/>
+      <w:r>
+        <w:t xml:space="preserve"> otherwise than that a ghost had come in, and fled in a great fright out into the forest. The four companions now sat down at the table, well content with what was left, and ate as if they were going to fast for a month.</w:t>
       </w:r>
     </w:p>
     <w:p>
@@ -287,7 +423,15 @@
         <w:spacing w:after="160" w:line="259" w:lineRule="auto"/>
       </w:pPr>
       <w:r>
-        <w:t>The messenger finding all still, went into the kitchen to light a candle, and, taking the glistening fiery eyes of the cat for live coals, he held a lucifer-match to them to light it. But the cat did not understand the joke, and flew in his face, spitting and scratching. He was dreadfully frightened, and ran to the back-door, but the dog, who lay there sprang up and bit his leg; and as he ran across the yard by the straw-heap, the donkey gave him a smart kick with its hind foot. The cock, too, who had been awakened by the noise, and had become lively, cried down from the beam, "Cock-a-doodle-doo!"</w:t>
+        <w:t xml:space="preserve">The messenger finding all still, went into the kitchen to light a candle, and, taking the glistening fiery eyes of the cat for live coals, he held a lucifer-match to them to light it. But the cat did not understand the joke, and flew in his face, spitting and scratching. He was dreadfully frightened, and ran to the </w:t>
+      </w:r>
+      <w:proofErr w:type="gramStart"/>
+      <w:r>
+        <w:t>back-door</w:t>
+      </w:r>
+      <w:proofErr w:type="gramEnd"/>
+      <w:r>
+        <w:t>, but the dog, who lay there sprang up and bit his leg; and as he ran across the yard by the straw-heap, the donkey gave him a smart kick with its hind foot. The cock, too, who had been awakened by the noise, and had become lively, cried down from the beam, "Cock-a-doodle-doo!"</w:t>
       </w:r>
     </w:p>
     <w:p>
@@ -306,7 +450,15 @@
       </w:pPr>
       <w:r>
         <w:lastRenderedPageBreak/>
-        <w:t>After this the robbers did not trust themselves in the house again; but it suited the four musicians of Bremen so well that they did not care to leave it any more. And the mouth of him who last told this story is still warm.</w:t>
+        <w:t xml:space="preserve">After this the robbers did not trust themselves in the house again; but it suited the four musicians of Bremen so well that they did not care to leave it </w:t>
+      </w:r>
+      <w:proofErr w:type="gramStart"/>
+      <w:r>
+        <w:t>any more</w:t>
+      </w:r>
+      <w:proofErr w:type="gramEnd"/>
+      <w:r>
+        <w:t>. And the mouth of him who last told this story is still warm.</w:t>
       </w:r>
     </w:p>
     <w:p/>
@@ -512,18 +664,34 @@
     </w:p>
     <w:p>
       <w:r>
-        <w:t>The Dog was pumped and joined up in 3 seconds flat.</w:t>
-      </w:r>
-    </w:p>
-    <w:p>
-      <w:r>
-        <w:t>Pretty soon they saw a not-so-cool Cat sitting on the side of the road, with a face so sad</w:t>
+        <w:t xml:space="preserve">The Dog was pumped and joined up in 3 </w:t>
+      </w:r>
+      <w:proofErr w:type="gramStart"/>
+      <w:r>
+        <w:t>seconds</w:t>
+      </w:r>
+      <w:proofErr w:type="gramEnd"/>
+      <w:r>
+        <w:t xml:space="preserve"> flat.</w:t>
+      </w:r>
+    </w:p>
+    <w:p>
+      <w:r>
+        <w:t xml:space="preserve">Pretty soon they saw a not-so-cool Cat sitting on the side of the road, with a face so </w:t>
+      </w:r>
+      <w:proofErr w:type="gramStart"/>
+      <w:r>
+        <w:t>sad</w:t>
       </w:r>
       <w:r>
         <w:t xml:space="preserve"> </w:t>
       </w:r>
       <w:r>
-        <w:t>, it looked like he had melted!</w:t>
+        <w:t>,</w:t>
+      </w:r>
+      <w:proofErr w:type="gramEnd"/>
+      <w:r>
+        <w:t xml:space="preserve"> it looked like he had melted!</w:t>
       </w:r>
     </w:p>
     <w:p>
@@ -779,25 +947,6 @@
       <w:pPr>
         <w:pStyle w:val="Brdtext"/>
         <w:spacing w:after="160" w:line="259" w:lineRule="auto"/>
-        <w:rPr>
-          <w:i/>
-          <w:iCs/>
-          <w:color w:val="808080" w:themeColor="background1" w:themeShade="80"/>
-        </w:rPr>
-      </w:pPr>
-      <w:r>
-        <w:rPr>
-          <w:i/>
-          <w:iCs/>
-          <w:color w:val="808080" w:themeColor="background1" w:themeShade="80"/>
-        </w:rPr>
-        <w:t>//Try to make the Cock sound like he’s from the American South – find more examples.</w:t>
-      </w:r>
-    </w:p>
-    <w:p>
-      <w:pPr>
-        <w:pStyle w:val="Brdtext"/>
-        <w:spacing w:after="160" w:line="259" w:lineRule="auto"/>
       </w:pPr>
       <w:r>
         <w:t>“</w:t>
@@ -931,7 +1080,7 @@
         <w:t xml:space="preserve">“Ah, but listen here </w:t>
       </w:r>
       <w:r>
-        <w:t>my man Cock-a-Doodle-Doo</w:t>
+        <w:t>my Cock-a-Doodle-Doo</w:t>
       </w:r>
       <w:r>
         <w:t>’</w:t>
@@ -1201,8 +1350,13 @@
         <w:pStyle w:val="Brdtext"/>
         <w:spacing w:after="160" w:line="259" w:lineRule="auto"/>
       </w:pPr>
-      <w:r>
-        <w:t>So our quartet of cool snuck up to the lit-up building, and the Donkey, being the biggest bro’, got in real close and sneaked a peak through a window.</w:t>
+      <w:proofErr w:type="gramStart"/>
+      <w:r>
+        <w:t>So</w:t>
+      </w:r>
+      <w:proofErr w:type="gramEnd"/>
+      <w:r>
+        <w:t xml:space="preserve"> our quartet of cool snuck up to the lit-up building, and the Donkey, being the biggest bro’, got in real close and sneaked a peak through a window.</w:t>
       </w:r>
     </w:p>
     <w:p>

</xml_diff>

<commit_message>
Revert "flowers ani  bremen srory clock ani"
This reverts commit e5196a336006a42651afc6b028b092460bf15543.

# Conflicts:
#	Assets/2d art iris/Animations Enviroment/Candle_Animation-1_0.controller
#	Assets/Prefabs/AnimationEnvironment/Candle_Animation-1_0.prefab
#	Assets/Scenes/Iris/House1Inside.unity
#	Assets/Scenes/Iris/Torg.unity
</commit_message>
<xml_diff>
--- a/Stories/Bremen Town Musicians.docx
+++ b/Stories/Bremen Town Musicians.docx
@@ -31,49 +31,7 @@
         <w:rPr>
           <w:color w:val="808080" w:themeColor="background1" w:themeShade="80"/>
         </w:rPr>
-        <w:t xml:space="preserve">A certain man had a donkey, which had carried the </w:t>
-      </w:r>
-      <w:proofErr w:type="gramStart"/>
-      <w:r>
-        <w:rPr>
-          <w:color w:val="808080" w:themeColor="background1" w:themeShade="80"/>
-        </w:rPr>
-        <w:t>corn-sacks</w:t>
-      </w:r>
-      <w:proofErr w:type="gramEnd"/>
-      <w:r>
-        <w:rPr>
-          <w:color w:val="808080" w:themeColor="background1" w:themeShade="80"/>
-        </w:rPr>
-        <w:t xml:space="preserve"> to the mill indefatigably for many a long year; but his strength was going, and he was growing </w:t>
-      </w:r>
-      <w:proofErr w:type="gramStart"/>
-      <w:r>
-        <w:rPr>
-          <w:color w:val="808080" w:themeColor="background1" w:themeShade="80"/>
-        </w:rPr>
-        <w:t>more and more</w:t>
-      </w:r>
-      <w:proofErr w:type="gramEnd"/>
-      <w:r>
-        <w:rPr>
-          <w:color w:val="808080" w:themeColor="background1" w:themeShade="80"/>
-        </w:rPr>
-        <w:t xml:space="preserve"> unfit for work. Then his master began to consider how he might best save his keep; but the donkey, seeing that no good wind was blowing, ran away and set out on the road to Bremen. "There," he thought, "I can surely be town-musician." When he had walked some distance, he found a hound lying on the road, gasping like one who had run till he was tired. "What are you gasping so for, </w:t>
-      </w:r>
-      <w:proofErr w:type="gramStart"/>
-      <w:r>
-        <w:rPr>
-          <w:color w:val="808080" w:themeColor="background1" w:themeShade="80"/>
-        </w:rPr>
-        <w:t>you</w:t>
-      </w:r>
-      <w:proofErr w:type="gramEnd"/>
-      <w:r>
-        <w:rPr>
-          <w:color w:val="808080" w:themeColor="background1" w:themeShade="80"/>
-        </w:rPr>
-        <w:t xml:space="preserve"> big fellow?" asked the donkey.</w:t>
+        <w:t>A certain man had a donkey, which had carried the corn-sacks to the mill indefatigably for many a long year; but his strength was going, and he was growing more and more unfit for work. Then his master began to consider how he might best save his keep; but the donkey, seeing that no good wind was blowing, ran away and set out on the road to Bremen. "There," he thought, "I can surely be town-musician." When he had walked some distance, he found a hound lying on the road, gasping like one who had run till he was tired. "What are you gasping so for, you big fellow?" asked the donkey.</w:t>
       </w:r>
     </w:p>
     <w:p>
@@ -193,21 +151,7 @@
         <w:rPr>
           <w:color w:val="808080" w:themeColor="background1" w:themeShade="80"/>
         </w:rPr>
-        <w:t xml:space="preserve">After this the three fugitives came to a </w:t>
-      </w:r>
-      <w:proofErr w:type="gramStart"/>
-      <w:r>
-        <w:rPr>
-          <w:color w:val="808080" w:themeColor="background1" w:themeShade="80"/>
-        </w:rPr>
-        <w:t>farm-yard</w:t>
-      </w:r>
-      <w:proofErr w:type="gramEnd"/>
-      <w:r>
-        <w:rPr>
-          <w:color w:val="808080" w:themeColor="background1" w:themeShade="80"/>
-        </w:rPr>
-        <w:t>, where the cock was sitting upon the gate, crowing with all his might. "Your crow goes through and through one," said the donkey. "What is the matter?"</w:t>
+        <w:t>After this the three fugitives came to a farm-yard, where the cock was sitting upon the gate, crowing with all his might. "Your crow goes through and through one," said the donkey. "What is the matter?"</w:t>
       </w:r>
     </w:p>
     <w:p>
@@ -237,21 +181,7 @@
         <w:rPr>
           <w:color w:val="808080" w:themeColor="background1" w:themeShade="80"/>
         </w:rPr>
-        <w:t xml:space="preserve">"Ah, but </w:t>
-      </w:r>
-      <w:proofErr w:type="gramStart"/>
-      <w:r>
-        <w:rPr>
-          <w:color w:val="808080" w:themeColor="background1" w:themeShade="80"/>
-        </w:rPr>
-        <w:t>red-comb</w:t>
-      </w:r>
-      <w:proofErr w:type="gramEnd"/>
-      <w:r>
-        <w:rPr>
-          <w:color w:val="808080" w:themeColor="background1" w:themeShade="80"/>
-        </w:rPr>
-        <w:t>," said the donkey, "you had better come away with us. We are going to Bremen; you can find something better than death everywhere: you have a good voice, and if we make music together it must have some quality!"</w:t>
+        <w:t>"Ah, but red-comb," said the donkey, "you had better come away with us. We are going to Bremen; you can find something better than death everywhere: you have a good voice, and if we make music together it must have some quality!"</w:t>
       </w:r>
     </w:p>
     <w:p>
@@ -275,79 +205,29 @@
         <w:rPr>
           <w:color w:val="808080" w:themeColor="background1" w:themeShade="80"/>
         </w:rPr>
-        <w:t xml:space="preserve">They could not, however, reach the city of Bremen in one day, and in the </w:t>
-      </w:r>
-      <w:proofErr w:type="gramStart"/>
-      <w:r>
-        <w:rPr>
-          <w:color w:val="808080" w:themeColor="background1" w:themeShade="80"/>
-        </w:rPr>
-        <w:t>evening</w:t>
-      </w:r>
-      <w:proofErr w:type="gramEnd"/>
-      <w:r>
-        <w:rPr>
-          <w:color w:val="808080" w:themeColor="background1" w:themeShade="80"/>
-        </w:rPr>
-        <w:t xml:space="preserve"> they came to a forest where they meant to pass the night. The donkey and the hound laid themselves down under a large tree, the cat and the cock </w:t>
+        <w:t xml:space="preserve">They could not, however, reach the city of Bremen in one day, and in the evening they came to a forest where they meant to pass the night. The donkey and the hound laid themselves down under a large tree, the cat and the cock </w:t>
       </w:r>
       <w:r>
         <w:rPr>
           <w:color w:val="808080" w:themeColor="background1" w:themeShade="80"/>
         </w:rPr>
         <w:lastRenderedPageBreak/>
-        <w:t xml:space="preserve">settled themselves in the branches; but the cock flew right to the top, where he was most safe. Before he went to </w:t>
-      </w:r>
-      <w:proofErr w:type="gramStart"/>
-      <w:r>
-        <w:rPr>
-          <w:color w:val="808080" w:themeColor="background1" w:themeShade="80"/>
-        </w:rPr>
-        <w:t>sleep</w:t>
-      </w:r>
-      <w:proofErr w:type="gramEnd"/>
-      <w:r>
-        <w:rPr>
-          <w:color w:val="808080" w:themeColor="background1" w:themeShade="80"/>
-        </w:rPr>
-        <w:t xml:space="preserve"> he looked round on all four sides, and thought he saw in the distance a little spark burning; </w:t>
-      </w:r>
-      <w:proofErr w:type="gramStart"/>
-      <w:r>
-        <w:rPr>
-          <w:color w:val="808080" w:themeColor="background1" w:themeShade="80"/>
-        </w:rPr>
-        <w:t>so</w:t>
-      </w:r>
-      <w:proofErr w:type="gramEnd"/>
-      <w:r>
-        <w:rPr>
-          <w:color w:val="808080" w:themeColor="background1" w:themeShade="80"/>
-        </w:rPr>
-        <w:t xml:space="preserve"> he called out to his companions that there must be a house not far off, for he saw a light. The donkey said, "If so, we had better get up and go on, for the shelter here is bad." The hound thought that a few bones with some meat on would do him good too!</w:t>
-      </w:r>
-    </w:p>
-    <w:p>
-      <w:pPr>
-        <w:pStyle w:val="Brdtext"/>
-        <w:spacing w:after="160" w:line="259" w:lineRule="auto"/>
-        <w:rPr>
-          <w:color w:val="808080" w:themeColor="background1" w:themeShade="80"/>
-        </w:rPr>
-      </w:pPr>
-      <w:proofErr w:type="gramStart"/>
-      <w:r>
-        <w:rPr>
-          <w:color w:val="808080" w:themeColor="background1" w:themeShade="80"/>
-        </w:rPr>
-        <w:t>So</w:t>
-      </w:r>
-      <w:proofErr w:type="gramEnd"/>
-      <w:r>
-        <w:rPr>
-          <w:color w:val="808080" w:themeColor="background1" w:themeShade="80"/>
-        </w:rPr>
-        <w:t xml:space="preserve"> they made their way to the place where the light was, and soon saw it shine brighter and grow larger, until they came to a well-lighted robber's house. The donkey, as the biggest, went to the window and looked in.</w:t>
+        <w:t>settled themselves in the branches; but the cock flew right to the top, where he was most safe. Before he went to sleep he looked round on all four sides, and thought he saw in the distance a little spark burning; so he called out to his companions that there must be a house not far off, for he saw a light. The donkey said, "If so, we had better get up and go on, for the shelter here is bad." The hound thought that a few bones with some meat on would do him good too!</w:t>
+      </w:r>
+    </w:p>
+    <w:p>
+      <w:pPr>
+        <w:pStyle w:val="Brdtext"/>
+        <w:spacing w:after="160" w:line="259" w:lineRule="auto"/>
+        <w:rPr>
+          <w:color w:val="808080" w:themeColor="background1" w:themeShade="80"/>
+        </w:rPr>
+      </w:pPr>
+      <w:r>
+        <w:rPr>
+          <w:color w:val="808080" w:themeColor="background1" w:themeShade="80"/>
+        </w:rPr>
+        <w:t>So they made their way to the place where the light was, and soon saw it shine brighter and grow larger, until they came to a well-lighted robber's house. The donkey, as the biggest, went to the window and looked in.</w:t>
       </w:r>
     </w:p>
     <w:p>
@@ -371,32 +251,16 @@
         <w:spacing w:after="160" w:line="259" w:lineRule="auto"/>
       </w:pPr>
       <w:r>
-        <w:t xml:space="preserve">Then the animals took counsel together how they should manage to drive away the robbers, and at last they thought of a plan. The donkey was to place himself with his </w:t>
-      </w:r>
-      <w:proofErr w:type="gramStart"/>
-      <w:r>
-        <w:t>fore-feet</w:t>
-      </w:r>
-      <w:proofErr w:type="gramEnd"/>
-      <w:r>
-        <w:t xml:space="preserve"> upon the window-ledge, the hound was to jump on the donkey's back, the cat was to climb upon the dog, and lastly the cock was to fly up and perch upon the head of the cat.</w:t>
-      </w:r>
-    </w:p>
-    <w:p>
-      <w:pPr>
-        <w:pStyle w:val="Brdtext"/>
-        <w:spacing w:after="160" w:line="259" w:lineRule="auto"/>
-      </w:pPr>
-      <w:r>
-        <w:t xml:space="preserve">When this was done, at a given signal, they began to perform their music together: the donkey brayed, the hound barked, the cat mewed, and the cock crowed; then they burst through the window into the room, so that the glass clattered! At this horrible din, the robbers sprang up, thinking </w:t>
-      </w:r>
-      <w:proofErr w:type="gramStart"/>
-      <w:r>
-        <w:t>no</w:t>
-      </w:r>
-      <w:proofErr w:type="gramEnd"/>
-      <w:r>
-        <w:t xml:space="preserve"> otherwise than that a ghost had come in, and fled in a great fright out into the forest. The four companions now sat down at the table, well content with what was left, and ate as if they were going to fast for a month.</w:t>
+        <w:t>Then the animals took counsel together how they should manage to drive away the robbers, and at last they thought of a plan. The donkey was to place himself with his fore-feet upon the window-ledge, the hound was to jump on the donkey's back, the cat was to climb upon the dog, and lastly the cock was to fly up and perch upon the head of the cat.</w:t>
+      </w:r>
+    </w:p>
+    <w:p>
+      <w:pPr>
+        <w:pStyle w:val="Brdtext"/>
+        <w:spacing w:after="160" w:line="259" w:lineRule="auto"/>
+      </w:pPr>
+      <w:r>
+        <w:t>When this was done, at a given signal, they began to perform their music together: the donkey brayed, the hound barked, the cat mewed, and the cock crowed; then they burst through the window into the room, so that the glass clattered! At this horrible din, the robbers sprang up, thinking no otherwise than that a ghost had come in, and fled in a great fright out into the forest. The four companions now sat down at the table, well content with what was left, and ate as if they were going to fast for a month.</w:t>
       </w:r>
     </w:p>
     <w:p>
@@ -423,15 +287,7 @@
         <w:spacing w:after="160" w:line="259" w:lineRule="auto"/>
       </w:pPr>
       <w:r>
-        <w:t xml:space="preserve">The messenger finding all still, went into the kitchen to light a candle, and, taking the glistening fiery eyes of the cat for live coals, he held a lucifer-match to them to light it. But the cat did not understand the joke, and flew in his face, spitting and scratching. He was dreadfully frightened, and ran to the </w:t>
-      </w:r>
-      <w:proofErr w:type="gramStart"/>
-      <w:r>
-        <w:t>back-door</w:t>
-      </w:r>
-      <w:proofErr w:type="gramEnd"/>
-      <w:r>
-        <w:t>, but the dog, who lay there sprang up and bit his leg; and as he ran across the yard by the straw-heap, the donkey gave him a smart kick with its hind foot. The cock, too, who had been awakened by the noise, and had become lively, cried down from the beam, "Cock-a-doodle-doo!"</w:t>
+        <w:t>The messenger finding all still, went into the kitchen to light a candle, and, taking the glistening fiery eyes of the cat for live coals, he held a lucifer-match to them to light it. But the cat did not understand the joke, and flew in his face, spitting and scratching. He was dreadfully frightened, and ran to the back-door, but the dog, who lay there sprang up and bit his leg; and as he ran across the yard by the straw-heap, the donkey gave him a smart kick with its hind foot. The cock, too, who had been awakened by the noise, and had become lively, cried down from the beam, "Cock-a-doodle-doo!"</w:t>
       </w:r>
     </w:p>
     <w:p>
@@ -450,15 +306,7 @@
       </w:pPr>
       <w:r>
         <w:lastRenderedPageBreak/>
-        <w:t xml:space="preserve">After this the robbers did not trust themselves in the house again; but it suited the four musicians of Bremen so well that they did not care to leave it </w:t>
-      </w:r>
-      <w:proofErr w:type="gramStart"/>
-      <w:r>
-        <w:t>any more</w:t>
-      </w:r>
-      <w:proofErr w:type="gramEnd"/>
-      <w:r>
-        <w:t>. And the mouth of him who last told this story is still warm.</w:t>
+        <w:t>After this the robbers did not trust themselves in the house again; but it suited the four musicians of Bremen so well that they did not care to leave it any more. And the mouth of him who last told this story is still warm.</w:t>
       </w:r>
     </w:p>
     <w:p/>
@@ -664,34 +512,18 @@
     </w:p>
     <w:p>
       <w:r>
-        <w:t xml:space="preserve">The Dog was pumped and joined up in 3 </w:t>
-      </w:r>
-      <w:proofErr w:type="gramStart"/>
-      <w:r>
-        <w:t>seconds</w:t>
-      </w:r>
-      <w:proofErr w:type="gramEnd"/>
-      <w:r>
-        <w:t xml:space="preserve"> flat.</w:t>
-      </w:r>
-    </w:p>
-    <w:p>
-      <w:r>
-        <w:t xml:space="preserve">Pretty soon they saw a not-so-cool Cat sitting on the side of the road, with a face so </w:t>
-      </w:r>
-      <w:proofErr w:type="gramStart"/>
-      <w:r>
-        <w:t>sad</w:t>
+        <w:t>The Dog was pumped and joined up in 3 seconds flat.</w:t>
+      </w:r>
+    </w:p>
+    <w:p>
+      <w:r>
+        <w:t>Pretty soon they saw a not-so-cool Cat sitting on the side of the road, with a face so sad</w:t>
       </w:r>
       <w:r>
         <w:t xml:space="preserve"> </w:t>
       </w:r>
       <w:r>
-        <w:t>,</w:t>
-      </w:r>
-      <w:proofErr w:type="gramEnd"/>
-      <w:r>
-        <w:t xml:space="preserve"> it looked like he had melted!</w:t>
+        <w:t>, it looked like he had melted!</w:t>
       </w:r>
     </w:p>
     <w:p>
@@ -947,6 +779,25 @@
       <w:pPr>
         <w:pStyle w:val="Brdtext"/>
         <w:spacing w:after="160" w:line="259" w:lineRule="auto"/>
+        <w:rPr>
+          <w:i/>
+          <w:iCs/>
+          <w:color w:val="808080" w:themeColor="background1" w:themeShade="80"/>
+        </w:rPr>
+      </w:pPr>
+      <w:r>
+        <w:rPr>
+          <w:i/>
+          <w:iCs/>
+          <w:color w:val="808080" w:themeColor="background1" w:themeShade="80"/>
+        </w:rPr>
+        <w:t>//Try to make the Cock sound like he’s from the American South – find more examples.</w:t>
+      </w:r>
+    </w:p>
+    <w:p>
+      <w:pPr>
+        <w:pStyle w:val="Brdtext"/>
+        <w:spacing w:after="160" w:line="259" w:lineRule="auto"/>
       </w:pPr>
       <w:r>
         <w:t>“</w:t>
@@ -1080,7 +931,7 @@
         <w:t xml:space="preserve">“Ah, but listen here </w:t>
       </w:r>
       <w:r>
-        <w:t>my Cock-a-Doodle-Doo</w:t>
+        <w:t>my man Cock-a-Doodle-Doo</w:t>
       </w:r>
       <w:r>
         <w:t>’</w:t>
@@ -1350,13 +1201,8 @@
         <w:pStyle w:val="Brdtext"/>
         <w:spacing w:after="160" w:line="259" w:lineRule="auto"/>
       </w:pPr>
-      <w:proofErr w:type="gramStart"/>
-      <w:r>
-        <w:t>So</w:t>
-      </w:r>
-      <w:proofErr w:type="gramEnd"/>
-      <w:r>
-        <w:t xml:space="preserve"> our quartet of cool snuck up to the lit-up building, and the Donkey, being the biggest bro’, got in real close and sneaked a peak through a window.</w:t>
+      <w:r>
+        <w:t>So our quartet of cool snuck up to the lit-up building, and the Donkey, being the biggest bro’, got in real close and sneaked a peak through a window.</w:t>
       </w:r>
     </w:p>
     <w:p>

</xml_diff>